<commit_message>
check modified. Green done red not done. scene 2 isnt placed
</commit_message>
<xml_diff>
--- a/Project Proposal modified latest.docx
+++ b/Project Proposal modified latest.docx
@@ -700,11 +700,21 @@
         <w:rPr>
           <w:b/>
           <w:bCs/>
-          <w:color w:val="FF0000"/>
-          <w:sz w:val="24"/>
-          <w:szCs w:val="24"/>
-        </w:rPr>
-        <w:t>Gas station – Obstacle (will blow when timer runs out)</w:t>
+          <w:color w:val="00B050"/>
+          <w:sz w:val="24"/>
+          <w:szCs w:val="24"/>
+        </w:rPr>
+        <w:t xml:space="preserve">Gas station </w:t>
+      </w:r>
+      <w:r>
+        <w:rPr>
+          <w:b/>
+          <w:bCs/>
+          <w:color w:val="FF0000"/>
+          <w:sz w:val="24"/>
+          <w:szCs w:val="24"/>
+        </w:rPr>
+        <w:t>– Obstacle (will blow when timer runs out)</w:t>
       </w:r>
     </w:p>
     <w:p>
@@ -725,11 +735,21 @@
         <w:rPr>
           <w:b/>
           <w:bCs/>
-          <w:color w:val="FF0000"/>
-          <w:sz w:val="24"/>
-          <w:szCs w:val="24"/>
-        </w:rPr>
-        <w:t>Fence – Obstacle (zombies can jump over that fence)</w:t>
+          <w:color w:val="00B050"/>
+          <w:sz w:val="24"/>
+          <w:szCs w:val="24"/>
+        </w:rPr>
+        <w:t>Fence</w:t>
+      </w:r>
+      <w:r>
+        <w:rPr>
+          <w:b/>
+          <w:bCs/>
+          <w:color w:val="FF0000"/>
+          <w:sz w:val="24"/>
+          <w:szCs w:val="24"/>
+        </w:rPr>
+        <w:t xml:space="preserve"> – Obstacle (zombies can jump over that fence)</w:t>
       </w:r>
     </w:p>
     <w:p>
@@ -779,11 +799,21 @@
         <w:rPr>
           <w:b/>
           <w:bCs/>
-          <w:color w:val="FF0000"/>
-          <w:sz w:val="24"/>
-          <w:szCs w:val="24"/>
-        </w:rPr>
-        <w:t xml:space="preserve">Fuel pump – Obstacle </w:t>
+          <w:color w:val="00B050"/>
+          <w:sz w:val="24"/>
+          <w:szCs w:val="24"/>
+        </w:rPr>
+        <w:t xml:space="preserve">Fuel pump </w:t>
+      </w:r>
+      <w:r>
+        <w:rPr>
+          <w:b/>
+          <w:bCs/>
+          <w:color w:val="FF0000"/>
+          <w:sz w:val="24"/>
+          <w:szCs w:val="24"/>
+        </w:rPr>
+        <w:t xml:space="preserve">– Obstacle </w:t>
       </w:r>
     </w:p>
     <w:p>
@@ -835,7 +865,7 @@
         <w:rPr>
           <w:b/>
           <w:bCs/>
-          <w:color w:val="FF0000"/>
+          <w:color w:val="00B050"/>
           <w:sz w:val="24"/>
           <w:szCs w:val="24"/>
         </w:rPr>
@@ -846,7 +876,7 @@
         <w:rPr>
           <w:b/>
           <w:bCs/>
-          <w:color w:val="FF0000"/>
+          <w:color w:val="00B050"/>
           <w:sz w:val="24"/>
           <w:szCs w:val="24"/>
         </w:rPr>
@@ -856,11 +886,21 @@
         <w:rPr>
           <w:b/>
           <w:bCs/>
-          <w:color w:val="FF0000"/>
-          <w:sz w:val="24"/>
-          <w:szCs w:val="24"/>
-        </w:rPr>
-        <w:t>Perk machine (increases maximum health)</w:t>
+          <w:color w:val="00B050"/>
+          <w:sz w:val="24"/>
+          <w:szCs w:val="24"/>
+        </w:rPr>
+        <w:t xml:space="preserve">Perk machine </w:t>
+      </w:r>
+      <w:r>
+        <w:rPr>
+          <w:b/>
+          <w:bCs/>
+          <w:color w:val="FF0000"/>
+          <w:sz w:val="24"/>
+          <w:szCs w:val="24"/>
+        </w:rPr>
+        <w:t>(increases maximum health)</w:t>
       </w:r>
       <w:r>
         <w:rPr>
@@ -2050,199 +2090,208 @@
         </w:rPr>
         <w:t xml:space="preserve"> Player scales </w:t>
       </w:r>
+      <w:r>
+        <w:rPr>
+          <w:b/>
+          <w:color w:val="FF0000"/>
+          <w:sz w:val="24"/>
+          <w:szCs w:val="24"/>
+        </w:rPr>
+        <w:t>down (when ducking).</w:t>
+      </w:r>
+    </w:p>
+    <w:p>
+      <w:pPr>
+        <w:pStyle w:val="ListParagraph"/>
+        <w:numPr>
+          <w:ilvl w:val="0"/>
+          <w:numId w:val="9"/>
+        </w:numPr>
+        <w:shd w:val="clear" w:color="auto" w:fill="FFFF00"/>
+        <w:spacing w:line="360" w:lineRule="auto"/>
+        <w:rPr>
+          <w:b/>
+          <w:color w:val="FF0000"/>
+          <w:sz w:val="24"/>
+          <w:szCs w:val="24"/>
+        </w:rPr>
+      </w:pPr>
+      <w:r>
+        <w:rPr>
+          <w:b/>
+          <w:color w:val="FF0000"/>
+          <w:sz w:val="24"/>
+          <w:szCs w:val="24"/>
+        </w:rPr>
+        <w:t xml:space="preserve"> </w:t>
+      </w:r>
+      <w:r>
+        <w:rPr>
+          <w:b/>
+          <w:color w:val="FF0000"/>
+          <w:sz w:val="24"/>
+          <w:szCs w:val="24"/>
+        </w:rPr>
+        <w:t>Player legs (animate) when moving.</w:t>
+      </w:r>
+    </w:p>
+    <w:p>
+      <w:pPr>
+        <w:pStyle w:val="ListParagraph"/>
+        <w:numPr>
+          <w:ilvl w:val="0"/>
+          <w:numId w:val="9"/>
+        </w:numPr>
+        <w:shd w:val="clear" w:color="auto" w:fill="FFFF00"/>
+        <w:spacing w:line="360" w:lineRule="auto"/>
+        <w:rPr>
+          <w:b/>
+          <w:color w:val="00B050"/>
+          <w:sz w:val="24"/>
+          <w:szCs w:val="24"/>
+        </w:rPr>
+      </w:pPr>
+      <w:r>
+        <w:rPr>
+          <w:b/>
+          <w:color w:val="00B050"/>
+          <w:sz w:val="24"/>
+          <w:szCs w:val="24"/>
+        </w:rPr>
+        <w:t xml:space="preserve"> Light lamp (movable light source that translates into scene)</w:t>
+      </w:r>
+    </w:p>
+    <w:p>
+      <w:pPr>
+        <w:pStyle w:val="ListParagraph"/>
+        <w:numPr>
+          <w:ilvl w:val="0"/>
+          <w:numId w:val="9"/>
+        </w:numPr>
+        <w:shd w:val="clear" w:color="auto" w:fill="FFFF00"/>
+        <w:spacing w:line="360" w:lineRule="auto"/>
+        <w:rPr>
+          <w:b/>
+          <w:color w:val="FF0000"/>
+          <w:sz w:val="24"/>
+          <w:szCs w:val="24"/>
+        </w:rPr>
+      </w:pPr>
+      <w:r>
+        <w:rPr>
+          <w:b/>
+          <w:color w:val="FF0000"/>
+          <w:sz w:val="24"/>
+          <w:szCs w:val="24"/>
+        </w:rPr>
+        <w:t xml:space="preserve"> Sun light source (translates into scene).</w:t>
+      </w:r>
+    </w:p>
+    <w:p>
+      <w:pPr>
+        <w:widowControl w:val="0"/>
+        <w:numPr>
+          <w:ilvl w:val="0"/>
+          <w:numId w:val="1"/>
+        </w:numPr>
+        <w:spacing w:before="214" w:after="200" w:line="360" w:lineRule="auto"/>
+        <w:rPr>
+          <w:sz w:val="24"/>
+          <w:szCs w:val="24"/>
+        </w:rPr>
+      </w:pPr>
+      <w:r>
+        <w:rPr>
+          <w:sz w:val="24"/>
+          <w:szCs w:val="24"/>
+        </w:rPr>
+        <w:t>There is a light source that changes its color intensity</w:t>
+      </w:r>
+      <w:r>
+        <w:rPr>
+          <w:sz w:val="24"/>
+          <w:szCs w:val="24"/>
+        </w:rPr>
+        <w:t xml:space="preserve"> and a light source moving in the </w:t>
+      </w:r>
+      <w:r>
+        <w:rPr>
+          <w:sz w:val="24"/>
+          <w:szCs w:val="24"/>
+        </w:rPr>
+        <w:lastRenderedPageBreak/>
+        <w:t>scene:</w:t>
+      </w:r>
+    </w:p>
+    <w:p>
+      <w:pPr>
+        <w:pStyle w:val="ListParagraph"/>
+        <w:numPr>
+          <w:ilvl w:val="0"/>
+          <w:numId w:val="11"/>
+        </w:numPr>
+        <w:spacing w:line="360" w:lineRule="auto"/>
+        <w:rPr>
+          <w:b/>
+          <w:color w:val="FF0000"/>
+          <w:sz w:val="24"/>
+          <w:szCs w:val="24"/>
+        </w:rPr>
+      </w:pPr>
+      <w:r>
+        <w:rPr>
+          <w:b/>
+          <w:color w:val="FF0000"/>
+          <w:sz w:val="24"/>
+          <w:szCs w:val="24"/>
+        </w:rPr>
+        <w:t>the sun (daylight) is the light source and its intensity changes from white to darker intensity representing the night.</w:t>
+      </w:r>
+    </w:p>
+    <w:p>
+      <w:pPr>
+        <w:pStyle w:val="ListParagraph"/>
+        <w:numPr>
+          <w:ilvl w:val="0"/>
+          <w:numId w:val="11"/>
+        </w:numPr>
+        <w:shd w:val="clear" w:color="auto" w:fill="FFFF00"/>
+        <w:spacing w:line="360" w:lineRule="auto"/>
+        <w:rPr>
+          <w:b/>
+          <w:color w:val="00B050"/>
+          <w:sz w:val="24"/>
+          <w:szCs w:val="24"/>
+        </w:rPr>
+      </w:pPr>
+      <w:r>
+        <w:rPr>
+          <w:b/>
+          <w:color w:val="00B050"/>
+          <w:sz w:val="24"/>
+          <w:szCs w:val="24"/>
+        </w:rPr>
+        <w:t>Light comin</w:t>
+      </w:r>
+      <w:r>
+        <w:rPr>
+          <w:b/>
+          <w:color w:val="00B050"/>
+          <w:sz w:val="24"/>
+          <w:szCs w:val="24"/>
+        </w:rPr>
+        <w:t>g from Lamp when you pick it up, also l</w:t>
+      </w:r>
       <w:bookmarkStart w:id="0" w:name="_GoBack"/>
       <w:bookmarkEnd w:id="0"/>
       <w:r>
         <w:rPr>
           <w:b/>
-          <w:color w:val="FF0000"/>
-          <w:sz w:val="24"/>
-          <w:szCs w:val="24"/>
-        </w:rPr>
-        <w:t>down (when ducking).</w:t>
-      </w:r>
-    </w:p>
-    <w:p>
-      <w:pPr>
-        <w:pStyle w:val="ListParagraph"/>
-        <w:numPr>
-          <w:ilvl w:val="0"/>
-          <w:numId w:val="9"/>
-        </w:numPr>
-        <w:shd w:val="clear" w:color="auto" w:fill="FFFF00"/>
-        <w:spacing w:line="360" w:lineRule="auto"/>
-        <w:rPr>
-          <w:b/>
-          <w:color w:val="FF0000"/>
-          <w:sz w:val="24"/>
-          <w:szCs w:val="24"/>
-        </w:rPr>
-      </w:pPr>
-      <w:r>
-        <w:rPr>
-          <w:b/>
-          <w:color w:val="FF0000"/>
-          <w:sz w:val="24"/>
-          <w:szCs w:val="24"/>
-        </w:rPr>
-        <w:t xml:space="preserve"> </w:t>
-      </w:r>
-      <w:r>
-        <w:rPr>
-          <w:b/>
-          <w:color w:val="FF0000"/>
-          <w:sz w:val="24"/>
-          <w:szCs w:val="24"/>
-        </w:rPr>
-        <w:t>Player legs (animate) when moving.</w:t>
-      </w:r>
-    </w:p>
-    <w:p>
-      <w:pPr>
-        <w:pStyle w:val="ListParagraph"/>
-        <w:numPr>
-          <w:ilvl w:val="0"/>
-          <w:numId w:val="9"/>
-        </w:numPr>
-        <w:shd w:val="clear" w:color="auto" w:fill="FFFF00"/>
-        <w:spacing w:line="360" w:lineRule="auto"/>
-        <w:rPr>
-          <w:b/>
-          <w:color w:val="00B050"/>
-          <w:sz w:val="24"/>
-          <w:szCs w:val="24"/>
-        </w:rPr>
-      </w:pPr>
-      <w:r>
-        <w:rPr>
-          <w:b/>
-          <w:color w:val="00B050"/>
-          <w:sz w:val="24"/>
-          <w:szCs w:val="24"/>
-        </w:rPr>
-        <w:t xml:space="preserve"> Light lamp (movable light source that translates into scene)</w:t>
-      </w:r>
-    </w:p>
-    <w:p>
-      <w:pPr>
-        <w:pStyle w:val="ListParagraph"/>
-        <w:numPr>
-          <w:ilvl w:val="0"/>
-          <w:numId w:val="9"/>
-        </w:numPr>
-        <w:shd w:val="clear" w:color="auto" w:fill="FFFF00"/>
-        <w:spacing w:line="360" w:lineRule="auto"/>
-        <w:rPr>
-          <w:b/>
-          <w:color w:val="FF0000"/>
-          <w:sz w:val="24"/>
-          <w:szCs w:val="24"/>
-        </w:rPr>
-      </w:pPr>
-      <w:r>
-        <w:rPr>
-          <w:b/>
-          <w:color w:val="FF0000"/>
-          <w:sz w:val="24"/>
-          <w:szCs w:val="24"/>
-        </w:rPr>
-        <w:t xml:space="preserve"> Sun light source (translates into scene).</w:t>
-      </w:r>
-    </w:p>
-    <w:p>
-      <w:pPr>
-        <w:widowControl w:val="0"/>
-        <w:numPr>
-          <w:ilvl w:val="0"/>
-          <w:numId w:val="1"/>
-        </w:numPr>
-        <w:spacing w:before="214" w:after="200" w:line="360" w:lineRule="auto"/>
-        <w:rPr>
-          <w:sz w:val="24"/>
-          <w:szCs w:val="24"/>
-        </w:rPr>
-      </w:pPr>
-      <w:r>
-        <w:rPr>
-          <w:sz w:val="24"/>
-          <w:szCs w:val="24"/>
-        </w:rPr>
-        <w:t>There is a light source that changes its color intensity</w:t>
-      </w:r>
-      <w:r>
-        <w:rPr>
-          <w:sz w:val="24"/>
-          <w:szCs w:val="24"/>
-        </w:rPr>
-        <w:t xml:space="preserve"> and a light source moving in the </w:t>
-      </w:r>
-      <w:r>
-        <w:rPr>
-          <w:sz w:val="24"/>
-          <w:szCs w:val="24"/>
-        </w:rPr>
-        <w:lastRenderedPageBreak/>
-        <w:t>scene:</w:t>
-      </w:r>
-    </w:p>
-    <w:p>
-      <w:pPr>
-        <w:pStyle w:val="ListParagraph"/>
-        <w:numPr>
-          <w:ilvl w:val="0"/>
-          <w:numId w:val="11"/>
-        </w:numPr>
-        <w:spacing w:line="360" w:lineRule="auto"/>
-        <w:rPr>
-          <w:b/>
-          <w:color w:val="FF0000"/>
-          <w:sz w:val="24"/>
-          <w:szCs w:val="24"/>
-        </w:rPr>
-      </w:pPr>
-      <w:r>
-        <w:rPr>
-          <w:b/>
-          <w:color w:val="FF0000"/>
-          <w:sz w:val="24"/>
-          <w:szCs w:val="24"/>
-        </w:rPr>
-        <w:t>the sun (daylight) is the light source and its intensity changes from white to darker intensity representing the night.</w:t>
-      </w:r>
-    </w:p>
-    <w:p>
-      <w:pPr>
-        <w:pStyle w:val="ListParagraph"/>
-        <w:numPr>
-          <w:ilvl w:val="0"/>
-          <w:numId w:val="11"/>
-        </w:numPr>
-        <w:shd w:val="clear" w:color="auto" w:fill="FFFF00"/>
-        <w:spacing w:line="360" w:lineRule="auto"/>
-        <w:rPr>
-          <w:b/>
-          <w:color w:val="00B050"/>
-          <w:sz w:val="24"/>
-          <w:szCs w:val="24"/>
-        </w:rPr>
-      </w:pPr>
-      <w:r>
-        <w:rPr>
-          <w:b/>
-          <w:color w:val="00B050"/>
-          <w:sz w:val="24"/>
-          <w:szCs w:val="24"/>
-        </w:rPr>
-        <w:t>Light comin</w:t>
-      </w:r>
-      <w:r>
-        <w:rPr>
-          <w:b/>
-          <w:color w:val="00B050"/>
-          <w:sz w:val="24"/>
-          <w:szCs w:val="24"/>
-        </w:rPr>
-        <w:t>g from Lamp when you pick it up, also light source translates</w:t>
+          <w:color w:val="00B050"/>
+          <w:sz w:val="24"/>
+          <w:szCs w:val="24"/>
+        </w:rPr>
+        <w:t>ight source translates</w:t>
       </w:r>
       <w:r>
         <w:rPr>

</xml_diff>

<commit_message>
Added invinbility powerup logic
</commit_message>
<xml_diff>
--- a/Project Proposal modified latest.docx
+++ b/Project Proposal modified latest.docx
@@ -1446,6 +1446,7 @@
         </w:rPr>
         <w:t xml:space="preserve">. </w:t>
       </w:r>
+      <w:bookmarkStart w:id="0" w:name="_GoBack"/>
       <w:r>
         <w:rPr>
           <w:color w:val="FF0000"/>
@@ -1454,6 +1455,7 @@
         </w:rPr>
         <w:t>Also a timer where the Gas Station Fuel pump explodes and you Lose the Game.</w:t>
       </w:r>
+      <w:bookmarkEnd w:id="0"/>
     </w:p>
     <w:p>
       <w:pPr>
@@ -1965,18 +1967,7 @@
           <w:sz w:val="24"/>
           <w:szCs w:val="24"/>
         </w:rPr>
-        <w:t xml:space="preserve"> Interact with “Exit” Fence to exit the scene – Game ends and Fence Translates upwards and</w:t>
-      </w:r>
-      <w:bookmarkStart w:id="0" w:name="_GoBack"/>
-      <w:bookmarkEnd w:id="0"/>
-      <w:r>
-        <w:rPr>
-          <w:b/>
-          <w:color w:val="E36C0A" w:themeColor="accent6" w:themeShade="BF"/>
-          <w:sz w:val="24"/>
-          <w:szCs w:val="24"/>
-        </w:rPr>
-        <w:t xml:space="preserve"> disappears.</w:t>
+        <w:t xml:space="preserve"> Interact with “Exit” Fence to exit the scene – Game ends and Fence Translates upwards and disappears.</w:t>
       </w:r>
     </w:p>
     <w:p>

</xml_diff>

<commit_message>
fixed position of perk2
</commit_message>
<xml_diff>
--- a/Project Proposal modified latest.docx
+++ b/Project Proposal modified latest.docx
@@ -487,15 +487,15 @@
         <w:spacing w:line="360" w:lineRule="auto"/>
         <w:rPr>
           <w:b/>
-          <w:color w:val="E36C0A" w:themeColor="accent6" w:themeShade="BF"/>
-          <w:sz w:val="24"/>
-          <w:szCs w:val="24"/>
-        </w:rPr>
-      </w:pPr>
-      <w:r>
-        <w:rPr>
-          <w:b/>
-          <w:color w:val="E36C0A" w:themeColor="accent6" w:themeShade="BF"/>
+          <w:color w:val="00B050"/>
+          <w:sz w:val="24"/>
+          <w:szCs w:val="24"/>
+        </w:rPr>
+      </w:pPr>
+      <w:r>
+        <w:rPr>
+          <w:b/>
+          <w:color w:val="00B050"/>
           <w:sz w:val="24"/>
           <w:szCs w:val="24"/>
         </w:rPr>
@@ -504,7 +504,7 @@
       <w:r>
         <w:rPr>
           <w:b/>
-          <w:color w:val="E36C0A" w:themeColor="accent6" w:themeShade="BF"/>
+          <w:color w:val="00B050"/>
           <w:sz w:val="24"/>
           <w:szCs w:val="24"/>
         </w:rPr>
@@ -662,12 +662,144 @@
         <w:rPr>
           <w:b/>
           <w:bCs/>
-          <w:color w:val="E36C0A" w:themeColor="accent6" w:themeShade="BF"/>
-          <w:sz w:val="24"/>
-          <w:szCs w:val="24"/>
-        </w:rPr>
-      </w:pPr>
-      <w:r>
+          <w:color w:val="00B050"/>
+          <w:sz w:val="24"/>
+          <w:szCs w:val="24"/>
+        </w:rPr>
+      </w:pPr>
+      <w:r>
+        <w:rPr>
+          <w:b/>
+          <w:bCs/>
+          <w:color w:val="00B050"/>
+          <w:sz w:val="24"/>
+          <w:szCs w:val="24"/>
+        </w:rPr>
+        <w:t>Exit – Obstacle (purchase exit to win the game)</w:t>
+      </w:r>
+    </w:p>
+    <w:p>
+      <w:pPr>
+        <w:pStyle w:val="ListParagraph"/>
+        <w:numPr>
+          <w:ilvl w:val="0"/>
+          <w:numId w:val="7"/>
+        </w:numPr>
+        <w:spacing w:line="360" w:lineRule="auto"/>
+        <w:rPr>
+          <w:b/>
+          <w:bCs/>
+          <w:color w:val="00B050"/>
+          <w:sz w:val="24"/>
+          <w:szCs w:val="24"/>
+        </w:rPr>
+      </w:pPr>
+      <w:r>
+        <w:rPr>
+          <w:b/>
+          <w:bCs/>
+          <w:color w:val="00B050"/>
+          <w:sz w:val="24"/>
+          <w:szCs w:val="24"/>
+        </w:rPr>
+        <w:t xml:space="preserve">Fuel pump – Obstacle </w:t>
+      </w:r>
+    </w:p>
+    <w:p>
+      <w:pPr>
+        <w:pStyle w:val="ListParagraph"/>
+        <w:numPr>
+          <w:ilvl w:val="0"/>
+          <w:numId w:val="7"/>
+        </w:numPr>
+        <w:spacing w:line="360" w:lineRule="auto"/>
+        <w:rPr>
+          <w:b/>
+          <w:bCs/>
+          <w:color w:val="00B050"/>
+          <w:sz w:val="24"/>
+          <w:szCs w:val="24"/>
+        </w:rPr>
+      </w:pPr>
+      <w:r>
+        <w:rPr>
+          <w:b/>
+          <w:bCs/>
+          <w:color w:val="00B050"/>
+          <w:sz w:val="24"/>
+          <w:szCs w:val="24"/>
+        </w:rPr>
+        <w:t>Truck – Obstacle</w:t>
+      </w:r>
+    </w:p>
+    <w:p>
+      <w:pPr>
+        <w:pStyle w:val="ListParagraph"/>
+        <w:numPr>
+          <w:ilvl w:val="0"/>
+          <w:numId w:val="7"/>
+        </w:numPr>
+        <w:shd w:val="clear" w:color="auto" w:fill="FFFF00"/>
+        <w:spacing w:line="360" w:lineRule="auto"/>
+        <w:rPr>
+          <w:b/>
+          <w:bCs/>
+          <w:color w:val="00B050"/>
+          <w:sz w:val="24"/>
+          <w:szCs w:val="24"/>
+        </w:rPr>
+      </w:pPr>
+      <w:proofErr w:type="spellStart"/>
+      <w:r>
+        <w:rPr>
+          <w:b/>
+          <w:bCs/>
+          <w:color w:val="00B050"/>
+          <w:sz w:val="24"/>
+          <w:szCs w:val="24"/>
+        </w:rPr>
+        <w:t>Juggernog</w:t>
+      </w:r>
+      <w:proofErr w:type="spellEnd"/>
+      <w:r>
+        <w:rPr>
+          <w:b/>
+          <w:bCs/>
+          <w:color w:val="00B050"/>
+          <w:sz w:val="24"/>
+          <w:szCs w:val="24"/>
+        </w:rPr>
+        <w:t xml:space="preserve"> </w:t>
+      </w:r>
+      <w:r>
+        <w:rPr>
+          <w:b/>
+          <w:bCs/>
+          <w:color w:val="00B050"/>
+          <w:sz w:val="24"/>
+          <w:szCs w:val="24"/>
+        </w:rPr>
+        <w:t>Perk machine (increases maximum health)</w:t>
+      </w:r>
+      <w:r>
+        <w:rPr>
+          <w:b/>
+          <w:bCs/>
+          <w:color w:val="00B050"/>
+          <w:sz w:val="24"/>
+          <w:szCs w:val="24"/>
+        </w:rPr>
+        <w:t xml:space="preserve"> – Collectible </w:t>
+      </w:r>
+    </w:p>
+    <w:p>
+      <w:pPr>
+        <w:pStyle w:val="ListParagraph"/>
+        <w:numPr>
+          <w:ilvl w:val="0"/>
+          <w:numId w:val="7"/>
+        </w:numPr>
+        <w:spacing w:line="360" w:lineRule="auto"/>
         <w:rPr>
           <w:b/>
           <w:bCs/>
@@ -675,131 +807,8 @@
           <w:sz w:val="24"/>
           <w:szCs w:val="24"/>
         </w:rPr>
-        <w:t>Exit – Obstacle (purchase exit to win the game)</w:t>
-      </w:r>
-    </w:p>
-    <w:p>
-      <w:pPr>
-        <w:pStyle w:val="ListParagraph"/>
-        <w:numPr>
-          <w:ilvl w:val="0"/>
-          <w:numId w:val="7"/>
-        </w:numPr>
-        <w:spacing w:line="360" w:lineRule="auto"/>
-        <w:rPr>
-          <w:b/>
-          <w:bCs/>
-          <w:color w:val="00B050"/>
-          <w:sz w:val="24"/>
-          <w:szCs w:val="24"/>
-        </w:rPr>
-      </w:pPr>
-      <w:r>
-        <w:rPr>
-          <w:b/>
-          <w:bCs/>
-          <w:color w:val="00B050"/>
-          <w:sz w:val="24"/>
-          <w:szCs w:val="24"/>
-        </w:rPr>
-        <w:t xml:space="preserve">Fuel pump – Obstacle </w:t>
-      </w:r>
-    </w:p>
-    <w:p>
-      <w:pPr>
-        <w:pStyle w:val="ListParagraph"/>
-        <w:numPr>
-          <w:ilvl w:val="0"/>
-          <w:numId w:val="7"/>
-        </w:numPr>
-        <w:spacing w:line="360" w:lineRule="auto"/>
-        <w:rPr>
-          <w:b/>
-          <w:bCs/>
-          <w:color w:val="00B050"/>
-          <w:sz w:val="24"/>
-          <w:szCs w:val="24"/>
-        </w:rPr>
-      </w:pPr>
-      <w:r>
-        <w:rPr>
-          <w:b/>
-          <w:bCs/>
-          <w:color w:val="00B050"/>
-          <w:sz w:val="24"/>
-          <w:szCs w:val="24"/>
-        </w:rPr>
-        <w:t>Truck – Obstacle</w:t>
-      </w:r>
-    </w:p>
-    <w:p>
-      <w:pPr>
-        <w:pStyle w:val="ListParagraph"/>
-        <w:numPr>
-          <w:ilvl w:val="0"/>
-          <w:numId w:val="7"/>
-        </w:numPr>
-        <w:shd w:val="clear" w:color="auto" w:fill="FFFF00"/>
-        <w:spacing w:line="360" w:lineRule="auto"/>
-        <w:rPr>
-          <w:b/>
-          <w:bCs/>
-          <w:color w:val="00B050"/>
-          <w:sz w:val="24"/>
-          <w:szCs w:val="24"/>
-        </w:rPr>
-      </w:pPr>
-      <w:proofErr w:type="spellStart"/>
-      <w:r>
-        <w:rPr>
-          <w:b/>
-          <w:bCs/>
-          <w:color w:val="00B050"/>
-          <w:sz w:val="24"/>
-          <w:szCs w:val="24"/>
-        </w:rPr>
-        <w:t>Juggernog</w:t>
-      </w:r>
-      <w:proofErr w:type="spellEnd"/>
-      <w:r>
-        <w:rPr>
-          <w:b/>
-          <w:bCs/>
-          <w:color w:val="00B050"/>
-          <w:sz w:val="24"/>
-          <w:szCs w:val="24"/>
-        </w:rPr>
-        <w:t xml:space="preserve"> </w:t>
-      </w:r>
-      <w:r>
-        <w:rPr>
-          <w:b/>
-          <w:bCs/>
-          <w:color w:val="00B050"/>
-          <w:sz w:val="24"/>
-          <w:szCs w:val="24"/>
-        </w:rPr>
-        <w:t>Perk machine (increases maximum health)</w:t>
-      </w:r>
-      <w:r>
-        <w:rPr>
-          <w:b/>
-          <w:bCs/>
-          <w:color w:val="00B050"/>
-          <w:sz w:val="24"/>
-          <w:szCs w:val="24"/>
-        </w:rPr>
-        <w:t xml:space="preserve"> – Collectible </w:t>
-      </w:r>
-    </w:p>
-    <w:p>
-      <w:pPr>
-        <w:pStyle w:val="ListParagraph"/>
-        <w:numPr>
-          <w:ilvl w:val="0"/>
-          <w:numId w:val="7"/>
-        </w:numPr>
-        <w:spacing w:line="360" w:lineRule="auto"/>
+      </w:pPr>
+      <w:r>
         <w:rPr>
           <w:b/>
           <w:bCs/>
@@ -807,8 +816,87 @@
           <w:sz w:val="24"/>
           <w:szCs w:val="24"/>
         </w:rPr>
-      </w:pPr>
-      <w:r>
+        <w:t xml:space="preserve">Double points – Collectible </w:t>
+      </w:r>
+    </w:p>
+    <w:p>
+      <w:pPr>
+        <w:pStyle w:val="ListParagraph"/>
+        <w:numPr>
+          <w:ilvl w:val="0"/>
+          <w:numId w:val="7"/>
+        </w:numPr>
+        <w:spacing w:line="360" w:lineRule="auto"/>
+        <w:rPr>
+          <w:b/>
+          <w:bCs/>
+          <w:color w:val="00B050"/>
+          <w:sz w:val="24"/>
+          <w:szCs w:val="24"/>
+        </w:rPr>
+      </w:pPr>
+      <w:r>
+        <w:rPr>
+          <w:b/>
+          <w:bCs/>
+          <w:color w:val="00B050"/>
+          <w:sz w:val="24"/>
+          <w:szCs w:val="24"/>
+        </w:rPr>
+        <w:t>Gun</w:t>
+      </w:r>
+      <w:r>
+        <w:rPr>
+          <w:b/>
+          <w:bCs/>
+          <w:color w:val="00B050"/>
+          <w:sz w:val="24"/>
+          <w:szCs w:val="24"/>
+        </w:rPr>
+        <w:t xml:space="preserve"> model – Collectible</w:t>
+      </w:r>
+    </w:p>
+    <w:p>
+      <w:pPr>
+        <w:pStyle w:val="ListParagraph"/>
+        <w:numPr>
+          <w:ilvl w:val="0"/>
+          <w:numId w:val="7"/>
+        </w:numPr>
+        <w:spacing w:line="360" w:lineRule="auto"/>
+        <w:rPr>
+          <w:color w:val="00B050"/>
+          <w:sz w:val="24"/>
+          <w:szCs w:val="24"/>
+        </w:rPr>
+      </w:pPr>
+      <w:r>
+        <w:rPr>
+          <w:b/>
+          <w:bCs/>
+          <w:color w:val="00B050"/>
+          <w:sz w:val="24"/>
+          <w:szCs w:val="24"/>
+        </w:rPr>
+        <w:t>Car – Collectible (obtain key to open gate)</w:t>
+      </w:r>
+      <w:r>
+        <w:rPr>
+          <w:color w:val="00B050"/>
+          <w:sz w:val="24"/>
+          <w:szCs w:val="24"/>
+        </w:rPr>
+        <w:t xml:space="preserve"> </w:t>
+      </w:r>
+    </w:p>
+    <w:p>
+      <w:pPr>
+        <w:pStyle w:val="ListParagraph"/>
+        <w:numPr>
+          <w:ilvl w:val="0"/>
+          <w:numId w:val="7"/>
+        </w:numPr>
+        <w:spacing w:line="360" w:lineRule="auto"/>
         <w:rPr>
           <w:b/>
           <w:bCs/>
@@ -816,87 +904,8 @@
           <w:sz w:val="24"/>
           <w:szCs w:val="24"/>
         </w:rPr>
-        <w:t xml:space="preserve">Double points – Collectible </w:t>
-      </w:r>
-    </w:p>
-    <w:p>
-      <w:pPr>
-        <w:pStyle w:val="ListParagraph"/>
-        <w:numPr>
-          <w:ilvl w:val="0"/>
-          <w:numId w:val="7"/>
-        </w:numPr>
-        <w:spacing w:line="360" w:lineRule="auto"/>
-        <w:rPr>
-          <w:b/>
-          <w:bCs/>
-          <w:color w:val="00B050"/>
-          <w:sz w:val="24"/>
-          <w:szCs w:val="24"/>
-        </w:rPr>
-      </w:pPr>
-      <w:r>
-        <w:rPr>
-          <w:b/>
-          <w:bCs/>
-          <w:color w:val="00B050"/>
-          <w:sz w:val="24"/>
-          <w:szCs w:val="24"/>
-        </w:rPr>
-        <w:t>Gun</w:t>
-      </w:r>
-      <w:r>
-        <w:rPr>
-          <w:b/>
-          <w:bCs/>
-          <w:color w:val="00B050"/>
-          <w:sz w:val="24"/>
-          <w:szCs w:val="24"/>
-        </w:rPr>
-        <w:t xml:space="preserve"> model – Collectible</w:t>
-      </w:r>
-    </w:p>
-    <w:p>
-      <w:pPr>
-        <w:pStyle w:val="ListParagraph"/>
-        <w:numPr>
-          <w:ilvl w:val="0"/>
-          <w:numId w:val="7"/>
-        </w:numPr>
-        <w:spacing w:line="360" w:lineRule="auto"/>
-        <w:rPr>
-          <w:color w:val="00B050"/>
-          <w:sz w:val="24"/>
-          <w:szCs w:val="24"/>
-        </w:rPr>
-      </w:pPr>
-      <w:r>
-        <w:rPr>
-          <w:b/>
-          <w:bCs/>
-          <w:color w:val="00B050"/>
-          <w:sz w:val="24"/>
-          <w:szCs w:val="24"/>
-        </w:rPr>
-        <w:t>Car – Collectible (obtain key to open gate)</w:t>
-      </w:r>
-      <w:r>
-        <w:rPr>
-          <w:color w:val="00B050"/>
-          <w:sz w:val="24"/>
-          <w:szCs w:val="24"/>
-        </w:rPr>
-        <w:t xml:space="preserve"> </w:t>
-      </w:r>
-    </w:p>
-    <w:p>
-      <w:pPr>
-        <w:pStyle w:val="ListParagraph"/>
-        <w:numPr>
-          <w:ilvl w:val="0"/>
-          <w:numId w:val="7"/>
-        </w:numPr>
-        <w:spacing w:line="360" w:lineRule="auto"/>
+      </w:pPr>
+      <w:r>
         <w:rPr>
           <w:b/>
           <w:bCs/>
@@ -904,7 +913,8 @@
           <w:sz w:val="24"/>
           <w:szCs w:val="24"/>
         </w:rPr>
-      </w:pPr>
+        <w:t>S</w:t>
+      </w:r>
       <w:r>
         <w:rPr>
           <w:b/>
@@ -913,7 +923,7 @@
           <w:sz w:val="24"/>
           <w:szCs w:val="24"/>
         </w:rPr>
-        <w:t>S</w:t>
+        <w:t>un</w:t>
       </w:r>
       <w:r>
         <w:rPr>
@@ -923,9 +933,17 @@
           <w:sz w:val="24"/>
           <w:szCs w:val="24"/>
         </w:rPr>
-        <w:t>un</w:t>
-      </w:r>
-      <w:r>
+        <w:t xml:space="preserve"> – Light source (Transitions from moon to sun after a certain time)</w:t>
+      </w:r>
+    </w:p>
+    <w:p>
+      <w:pPr>
+        <w:pStyle w:val="ListParagraph"/>
+        <w:numPr>
+          <w:ilvl w:val="0"/>
+          <w:numId w:val="7"/>
+        </w:numPr>
+        <w:spacing w:line="360" w:lineRule="auto"/>
         <w:rPr>
           <w:b/>
           <w:bCs/>
@@ -933,17 +951,8 @@
           <w:sz w:val="24"/>
           <w:szCs w:val="24"/>
         </w:rPr>
-        <w:t xml:space="preserve"> – Light source (Transitions from moon to sun after a certain time)</w:t>
-      </w:r>
-    </w:p>
-    <w:p>
-      <w:pPr>
-        <w:pStyle w:val="ListParagraph"/>
-        <w:numPr>
-          <w:ilvl w:val="0"/>
-          <w:numId w:val="7"/>
-        </w:numPr>
-        <w:spacing w:line="360" w:lineRule="auto"/>
+      </w:pPr>
+      <w:r>
         <w:rPr>
           <w:b/>
           <w:bCs/>
@@ -951,7 +960,8 @@
           <w:sz w:val="24"/>
           <w:szCs w:val="24"/>
         </w:rPr>
-      </w:pPr>
+        <w:t xml:space="preserve"> Moon</w:t>
+      </w:r>
       <w:r>
         <w:rPr>
           <w:b/>
@@ -960,8 +970,23 @@
           <w:sz w:val="24"/>
           <w:szCs w:val="24"/>
         </w:rPr>
-        <w:t xml:space="preserve"> Moon</w:t>
-      </w:r>
+        <w:t xml:space="preserve"> – Light source </w:t>
+      </w:r>
+    </w:p>
+    <w:p>
+      <w:pPr>
+        <w:pStyle w:val="ListParagraph"/>
+        <w:numPr>
+          <w:ilvl w:val="0"/>
+          <w:numId w:val="7"/>
+        </w:numPr>
+        <w:spacing w:line="360" w:lineRule="auto"/>
+        <w:rPr>
+          <w:color w:val="E36C0A" w:themeColor="accent6" w:themeShade="BF"/>
+          <w:sz w:val="24"/>
+          <w:szCs w:val="24"/>
+        </w:rPr>
+      </w:pPr>
       <w:r>
         <w:rPr>
           <w:b/>
@@ -970,23 +995,8 @@
           <w:sz w:val="24"/>
           <w:szCs w:val="24"/>
         </w:rPr>
-        <w:t xml:space="preserve"> – Light source </w:t>
-      </w:r>
-    </w:p>
-    <w:p>
-      <w:pPr>
-        <w:pStyle w:val="ListParagraph"/>
-        <w:numPr>
-          <w:ilvl w:val="0"/>
-          <w:numId w:val="7"/>
-        </w:numPr>
-        <w:spacing w:line="360" w:lineRule="auto"/>
-        <w:rPr>
-          <w:color w:val="E36C0A" w:themeColor="accent6" w:themeShade="BF"/>
-          <w:sz w:val="24"/>
-          <w:szCs w:val="24"/>
-        </w:rPr>
-      </w:pPr>
+        <w:t xml:space="preserve"> </w:t>
+      </w:r>
       <w:r>
         <w:rPr>
           <w:b/>
@@ -994,8 +1004,9 @@
           <w:color w:val="E36C0A" w:themeColor="accent6" w:themeShade="BF"/>
           <w:sz w:val="24"/>
           <w:szCs w:val="24"/>
-        </w:rPr>
-        <w:t xml:space="preserve"> </w:t>
+          <w:shd w:val="clear" w:color="auto" w:fill="FFFF00"/>
+        </w:rPr>
+        <w:t xml:space="preserve">Beasts </w:t>
       </w:r>
       <w:r>
         <w:rPr>
@@ -1006,7 +1017,7 @@
           <w:szCs w:val="24"/>
           <w:shd w:val="clear" w:color="auto" w:fill="FFFF00"/>
         </w:rPr>
-        <w:t xml:space="preserve">Beasts </w:t>
+        <w:t>– Target</w:t>
       </w:r>
       <w:r>
         <w:rPr>
@@ -1015,17 +1026,6 @@
           <w:color w:val="E36C0A" w:themeColor="accent6" w:themeShade="BF"/>
           <w:sz w:val="24"/>
           <w:szCs w:val="24"/>
-          <w:shd w:val="clear" w:color="auto" w:fill="FFFF00"/>
-        </w:rPr>
-        <w:t>– Target</w:t>
-      </w:r>
-      <w:r>
-        <w:rPr>
-          <w:b/>
-          <w:bCs/>
-          <w:color w:val="E36C0A" w:themeColor="accent6" w:themeShade="BF"/>
-          <w:sz w:val="24"/>
-          <w:szCs w:val="24"/>
         </w:rPr>
         <w:t xml:space="preserve"> </w:t>
       </w:r>
@@ -1446,650 +1446,677 @@
         </w:rPr>
         <w:t xml:space="preserve">. </w:t>
       </w:r>
+      <w:r>
+        <w:rPr>
+          <w:color w:val="FF0000"/>
+          <w:sz w:val="24"/>
+          <w:szCs w:val="24"/>
+        </w:rPr>
+        <w:t>Also a timer where the Gas Station Fuel pump explodes and you Lose the Game.</w:t>
+      </w:r>
+    </w:p>
+    <w:p>
+      <w:pPr>
+        <w:widowControl w:val="0"/>
+        <w:numPr>
+          <w:ilvl w:val="0"/>
+          <w:numId w:val="1"/>
+        </w:numPr>
+        <w:spacing w:before="214" w:after="200" w:line="360" w:lineRule="auto"/>
+        <w:rPr>
+          <w:sz w:val="24"/>
+          <w:szCs w:val="24"/>
+        </w:rPr>
+      </w:pPr>
+      <w:r>
+        <w:rPr>
+          <w:sz w:val="24"/>
+          <w:szCs w:val="24"/>
+        </w:rPr>
+        <w:t>Generation of animations with every user interaction will be implemented:</w:t>
+      </w:r>
+    </w:p>
+    <w:p>
+      <w:pPr>
+        <w:pStyle w:val="ListParagraph"/>
+        <w:numPr>
+          <w:ilvl w:val="0"/>
+          <w:numId w:val="9"/>
+        </w:numPr>
+        <w:spacing w:line="360" w:lineRule="auto"/>
+        <w:rPr>
+          <w:b/>
+          <w:color w:val="00B050"/>
+          <w:sz w:val="24"/>
+          <w:szCs w:val="24"/>
+        </w:rPr>
+      </w:pPr>
+      <w:r>
+        <w:rPr>
+          <w:b/>
+          <w:color w:val="00B050"/>
+          <w:sz w:val="24"/>
+          <w:szCs w:val="24"/>
+        </w:rPr>
+        <w:t xml:space="preserve">Interacting with the living room door removes it from place </w:t>
+      </w:r>
+      <w:r>
+        <w:rPr>
+          <w:b/>
+          <w:color w:val="00B050"/>
+          <w:sz w:val="24"/>
+          <w:szCs w:val="24"/>
+        </w:rPr>
+        <w:t>(Opens door) – Translation and rotation</w:t>
+      </w:r>
+    </w:p>
+    <w:p>
+      <w:pPr>
+        <w:pStyle w:val="ListParagraph"/>
+        <w:numPr>
+          <w:ilvl w:val="0"/>
+          <w:numId w:val="9"/>
+        </w:numPr>
+        <w:spacing w:line="360" w:lineRule="auto"/>
+        <w:rPr>
+          <w:b/>
+          <w:color w:val="00B050"/>
+          <w:sz w:val="24"/>
+          <w:szCs w:val="24"/>
+        </w:rPr>
+      </w:pPr>
+      <w:r>
+        <w:rPr>
+          <w:b/>
+          <w:color w:val="00B050"/>
+          <w:sz w:val="24"/>
+          <w:szCs w:val="24"/>
+        </w:rPr>
+        <w:t>Recoil when shooting zombies</w:t>
+      </w:r>
+      <w:r>
+        <w:rPr>
+          <w:b/>
+          <w:color w:val="00B050"/>
+          <w:sz w:val="24"/>
+          <w:szCs w:val="24"/>
+        </w:rPr>
+        <w:t xml:space="preserve"> – Translation (weapon model)</w:t>
+      </w:r>
+    </w:p>
+    <w:p>
+      <w:pPr>
+        <w:pStyle w:val="ListParagraph"/>
+        <w:numPr>
+          <w:ilvl w:val="0"/>
+          <w:numId w:val="9"/>
+        </w:numPr>
+        <w:spacing w:line="360" w:lineRule="auto"/>
+        <w:rPr>
+          <w:b/>
+          <w:color w:val="00B050"/>
+          <w:sz w:val="24"/>
+          <w:szCs w:val="24"/>
+        </w:rPr>
+      </w:pPr>
+      <w:r>
+        <w:rPr>
+          <w:b/>
+          <w:color w:val="00B050"/>
+          <w:sz w:val="24"/>
+          <w:szCs w:val="24"/>
+        </w:rPr>
+        <w:t xml:space="preserve">Zombies staggering back </w:t>
+      </w:r>
+      <w:r>
+        <w:rPr>
+          <w:b/>
+          <w:color w:val="00B050"/>
+          <w:sz w:val="24"/>
+          <w:szCs w:val="24"/>
+        </w:rPr>
+        <w:t>- Translation</w:t>
+      </w:r>
+    </w:p>
+    <w:p>
+      <w:pPr>
+        <w:pStyle w:val="ListParagraph"/>
+        <w:numPr>
+          <w:ilvl w:val="0"/>
+          <w:numId w:val="9"/>
+        </w:numPr>
+        <w:spacing w:line="360" w:lineRule="auto"/>
+        <w:rPr>
+          <w:b/>
+          <w:color w:val="00B050"/>
+          <w:sz w:val="24"/>
+          <w:szCs w:val="24"/>
+        </w:rPr>
+      </w:pPr>
+      <w:r>
+        <w:rPr>
+          <w:b/>
+          <w:color w:val="00B050"/>
+          <w:sz w:val="24"/>
+          <w:szCs w:val="24"/>
+        </w:rPr>
+        <w:t xml:space="preserve">Turning on lamp </w:t>
+      </w:r>
+      <w:r>
+        <w:rPr>
+          <w:b/>
+          <w:color w:val="00B050"/>
+          <w:sz w:val="24"/>
+          <w:szCs w:val="24"/>
+        </w:rPr>
+        <w:t>(generates light) – Translate handle</w:t>
+      </w:r>
+    </w:p>
+    <w:p>
+      <w:pPr>
+        <w:pStyle w:val="ListParagraph"/>
+        <w:numPr>
+          <w:ilvl w:val="0"/>
+          <w:numId w:val="9"/>
+        </w:numPr>
+        <w:spacing w:line="360" w:lineRule="auto"/>
+        <w:rPr>
+          <w:b/>
+          <w:color w:val="00B050"/>
+          <w:sz w:val="24"/>
+          <w:szCs w:val="24"/>
+        </w:rPr>
+      </w:pPr>
+      <w:r>
+        <w:rPr>
+          <w:b/>
+          <w:color w:val="00B050"/>
+          <w:sz w:val="24"/>
+          <w:szCs w:val="24"/>
+        </w:rPr>
+        <w:t xml:space="preserve">Adjusting window </w:t>
+      </w:r>
+      <w:r>
+        <w:rPr>
+          <w:b/>
+          <w:color w:val="00B050"/>
+          <w:sz w:val="24"/>
+          <w:szCs w:val="24"/>
+        </w:rPr>
+        <w:t>(moves window to the side) - Translation</w:t>
+      </w:r>
+    </w:p>
+    <w:p>
+      <w:pPr>
+        <w:pStyle w:val="ListParagraph"/>
+        <w:numPr>
+          <w:ilvl w:val="0"/>
+          <w:numId w:val="9"/>
+        </w:numPr>
+        <w:spacing w:line="360" w:lineRule="auto"/>
+        <w:rPr>
+          <w:b/>
+          <w:color w:val="00B050"/>
+          <w:sz w:val="24"/>
+          <w:szCs w:val="24"/>
+        </w:rPr>
+      </w:pPr>
+      <w:r>
+        <w:rPr>
+          <w:b/>
+          <w:color w:val="00B050"/>
+          <w:sz w:val="24"/>
+          <w:szCs w:val="24"/>
+        </w:rPr>
+        <w:t>Can push child cubes over and they can</w:t>
+      </w:r>
+      <w:r>
+        <w:rPr>
+          <w:b/>
+          <w:color w:val="00B050"/>
+          <w:sz w:val="24"/>
+          <w:szCs w:val="24"/>
+        </w:rPr>
+        <w:t xml:space="preserve"> move around - R</w:t>
+      </w:r>
+      <w:r>
+        <w:rPr>
+          <w:b/>
+          <w:color w:val="00B050"/>
+          <w:sz w:val="24"/>
+          <w:szCs w:val="24"/>
+        </w:rPr>
+        <w:t>otate and</w:t>
+      </w:r>
+      <w:r>
+        <w:rPr>
+          <w:b/>
+          <w:color w:val="00B050"/>
+          <w:sz w:val="24"/>
+          <w:szCs w:val="24"/>
+        </w:rPr>
+        <w:t xml:space="preserve"> T</w:t>
+      </w:r>
+      <w:r>
+        <w:rPr>
+          <w:b/>
+          <w:color w:val="00B050"/>
+          <w:sz w:val="24"/>
+          <w:szCs w:val="24"/>
+        </w:rPr>
+        <w:t>ranslate</w:t>
+      </w:r>
+    </w:p>
+    <w:p>
+      <w:pPr>
+        <w:pStyle w:val="ListParagraph"/>
+        <w:numPr>
+          <w:ilvl w:val="0"/>
+          <w:numId w:val="9"/>
+        </w:numPr>
+        <w:spacing w:line="360" w:lineRule="auto"/>
+        <w:rPr>
+          <w:b/>
+          <w:color w:val="00B050"/>
+          <w:sz w:val="24"/>
+          <w:szCs w:val="24"/>
+        </w:rPr>
+      </w:pPr>
+      <w:r>
+        <w:rPr>
+          <w:b/>
+          <w:color w:val="00B050"/>
+          <w:sz w:val="24"/>
+          <w:szCs w:val="24"/>
+        </w:rPr>
+        <w:t>Can interact with weapon and equip it</w:t>
+      </w:r>
+      <w:r>
+        <w:rPr>
+          <w:b/>
+          <w:color w:val="00B050"/>
+          <w:sz w:val="24"/>
+          <w:szCs w:val="24"/>
+        </w:rPr>
+        <w:t xml:space="preserve"> - Translate and Rotate </w:t>
+      </w:r>
+    </w:p>
+    <w:p>
+      <w:pPr>
+        <w:pStyle w:val="ListParagraph"/>
+        <w:numPr>
+          <w:ilvl w:val="0"/>
+          <w:numId w:val="9"/>
+        </w:numPr>
+        <w:spacing w:line="360" w:lineRule="auto"/>
+        <w:rPr>
+          <w:b/>
+          <w:color w:val="FF0000"/>
+          <w:sz w:val="24"/>
+          <w:szCs w:val="24"/>
+        </w:rPr>
+      </w:pPr>
+      <w:r>
+        <w:rPr>
+          <w:b/>
+          <w:color w:val="FF0000"/>
+          <w:sz w:val="24"/>
+          <w:szCs w:val="24"/>
+        </w:rPr>
+        <w:t xml:space="preserve">Player can </w:t>
+      </w:r>
+      <w:r>
+        <w:rPr>
+          <w:b/>
+          <w:color w:val="FF0000"/>
+          <w:sz w:val="24"/>
+          <w:szCs w:val="24"/>
+        </w:rPr>
+        <w:t>reload weapon – Translate hand</w:t>
+      </w:r>
+    </w:p>
+    <w:p>
+      <w:pPr>
+        <w:pStyle w:val="ListParagraph"/>
+        <w:numPr>
+          <w:ilvl w:val="0"/>
+          <w:numId w:val="9"/>
+        </w:numPr>
+        <w:spacing w:line="360" w:lineRule="auto"/>
+        <w:rPr>
+          <w:b/>
+          <w:color w:val="00B050"/>
+          <w:sz w:val="24"/>
+          <w:szCs w:val="24"/>
+        </w:rPr>
+      </w:pPr>
+      <w:r>
+        <w:rPr>
+          <w:b/>
+          <w:color w:val="00B050"/>
+          <w:sz w:val="24"/>
+          <w:szCs w:val="24"/>
+        </w:rPr>
+        <w:t>Interact with coach to equip new Weapon – Translate and rotate gun model to player hands.</w:t>
+      </w:r>
+    </w:p>
+    <w:p>
+      <w:pPr>
+        <w:pStyle w:val="ListParagraph"/>
+        <w:numPr>
+          <w:ilvl w:val="0"/>
+          <w:numId w:val="9"/>
+        </w:numPr>
+        <w:spacing w:line="360" w:lineRule="auto"/>
+        <w:rPr>
+          <w:b/>
+          <w:color w:val="00B050"/>
+          <w:sz w:val="24"/>
+          <w:szCs w:val="24"/>
+        </w:rPr>
+      </w:pPr>
+      <w:r>
+        <w:rPr>
+          <w:b/>
+          <w:color w:val="00B050"/>
+          <w:sz w:val="24"/>
+          <w:szCs w:val="24"/>
+        </w:rPr>
+        <w:t xml:space="preserve"> Interact with Perk Machine 1 to gain extra health – Machine disappears </w:t>
+      </w:r>
+    </w:p>
+    <w:p>
+      <w:pPr>
+        <w:pStyle w:val="ListParagraph"/>
+        <w:numPr>
+          <w:ilvl w:val="0"/>
+          <w:numId w:val="9"/>
+        </w:numPr>
+        <w:spacing w:line="360" w:lineRule="auto"/>
+        <w:rPr>
+          <w:b/>
+          <w:color w:val="00B050"/>
+          <w:sz w:val="24"/>
+          <w:szCs w:val="24"/>
+        </w:rPr>
+      </w:pPr>
+      <w:r>
+        <w:rPr>
+          <w:b/>
+          <w:color w:val="FF0000"/>
+          <w:sz w:val="24"/>
+          <w:szCs w:val="24"/>
+        </w:rPr>
+        <w:t xml:space="preserve"> </w:t>
+      </w:r>
+      <w:r>
+        <w:rPr>
+          <w:b/>
+          <w:color w:val="00B050"/>
+          <w:sz w:val="24"/>
+          <w:szCs w:val="24"/>
+        </w:rPr>
+        <w:t>Interact with table</w:t>
+      </w:r>
+      <w:r>
+        <w:rPr>
+          <w:b/>
+          <w:color w:val="00B050"/>
+          <w:sz w:val="24"/>
+          <w:szCs w:val="24"/>
+        </w:rPr>
+        <w:t xml:space="preserve"> for Extra points </w:t>
+      </w:r>
+    </w:p>
+    <w:p>
+      <w:pPr>
+        <w:pStyle w:val="ListParagraph"/>
+        <w:numPr>
+          <w:ilvl w:val="0"/>
+          <w:numId w:val="9"/>
+        </w:numPr>
+        <w:spacing w:line="360" w:lineRule="auto"/>
+        <w:rPr>
+          <w:b/>
+          <w:color w:val="E36C0A" w:themeColor="accent6" w:themeShade="BF"/>
+          <w:sz w:val="24"/>
+          <w:szCs w:val="24"/>
+        </w:rPr>
+      </w:pPr>
+      <w:r>
+        <w:rPr>
+          <w:b/>
+          <w:color w:val="E36C0A" w:themeColor="accent6" w:themeShade="BF"/>
+          <w:sz w:val="24"/>
+          <w:szCs w:val="24"/>
+        </w:rPr>
+        <w:t xml:space="preserve"> </w:t>
+      </w:r>
+      <w:r>
+        <w:rPr>
+          <w:b/>
+          <w:color w:val="00B050"/>
+          <w:sz w:val="24"/>
+          <w:szCs w:val="24"/>
+        </w:rPr>
+        <w:t xml:space="preserve">Interact with Car 1 gains keys and car is removed- Translate upwards </w:t>
+      </w:r>
+    </w:p>
+    <w:p>
+      <w:pPr>
+        <w:pStyle w:val="ListParagraph"/>
+        <w:numPr>
+          <w:ilvl w:val="0"/>
+          <w:numId w:val="9"/>
+        </w:numPr>
+        <w:spacing w:line="360" w:lineRule="auto"/>
+        <w:rPr>
+          <w:b/>
+          <w:color w:val="00B050"/>
+          <w:sz w:val="24"/>
+          <w:szCs w:val="24"/>
+        </w:rPr>
+      </w:pPr>
+      <w:r>
+        <w:rPr>
+          <w:b/>
+          <w:color w:val="00B050"/>
+          <w:sz w:val="24"/>
+          <w:szCs w:val="24"/>
+        </w:rPr>
+        <w:t xml:space="preserve"> Interact with perk machine 2 – Translate Upwards and disappears </w:t>
+      </w:r>
+    </w:p>
+    <w:p>
+      <w:pPr>
+        <w:pStyle w:val="ListParagraph"/>
+        <w:numPr>
+          <w:ilvl w:val="0"/>
+          <w:numId w:val="9"/>
+        </w:numPr>
+        <w:spacing w:line="360" w:lineRule="auto"/>
+        <w:rPr>
+          <w:b/>
+          <w:color w:val="00B050"/>
+          <w:sz w:val="24"/>
+          <w:szCs w:val="24"/>
+        </w:rPr>
+      </w:pPr>
+      <w:r>
+        <w:rPr>
+          <w:b/>
+          <w:color w:val="00B050"/>
+          <w:sz w:val="24"/>
+          <w:szCs w:val="24"/>
+        </w:rPr>
+        <w:t xml:space="preserve"> Purchase weapon 2 – Translate and rotate weapon to player hands</w:t>
+      </w:r>
+    </w:p>
+    <w:p>
+      <w:pPr>
+        <w:pStyle w:val="ListParagraph"/>
+        <w:numPr>
+          <w:ilvl w:val="0"/>
+          <w:numId w:val="9"/>
+        </w:numPr>
+        <w:spacing w:line="360" w:lineRule="auto"/>
+        <w:rPr>
+          <w:b/>
+          <w:color w:val="E36C0A" w:themeColor="accent6" w:themeShade="BF"/>
+          <w:sz w:val="24"/>
+          <w:szCs w:val="24"/>
+        </w:rPr>
+      </w:pPr>
+      <w:r>
+        <w:rPr>
+          <w:b/>
+          <w:color w:val="E36C0A" w:themeColor="accent6" w:themeShade="BF"/>
+          <w:sz w:val="24"/>
+          <w:szCs w:val="24"/>
+        </w:rPr>
+        <w:t xml:space="preserve"> </w:t>
+      </w:r>
+      <w:r>
+        <w:rPr>
+          <w:b/>
+          <w:color w:val="00B050"/>
+          <w:sz w:val="24"/>
+          <w:szCs w:val="24"/>
+        </w:rPr>
+        <w:t>Interact with “Exit” Fence to exit the scene – Game ends and Fence Translates upwards and disappears.</w:t>
+      </w:r>
+    </w:p>
+    <w:p>
+      <w:pPr>
+        <w:pStyle w:val="ListParagraph"/>
+        <w:numPr>
+          <w:ilvl w:val="0"/>
+          <w:numId w:val="9"/>
+        </w:numPr>
+        <w:shd w:val="clear" w:color="auto" w:fill="FFFF00"/>
+        <w:spacing w:line="360" w:lineRule="auto"/>
+        <w:rPr>
+          <w:b/>
+          <w:color w:val="00B050"/>
+          <w:sz w:val="24"/>
+          <w:szCs w:val="24"/>
+        </w:rPr>
+      </w:pPr>
+      <w:r>
+        <w:rPr>
+          <w:b/>
+          <w:color w:val="00B050"/>
+          <w:sz w:val="24"/>
+          <w:szCs w:val="24"/>
+        </w:rPr>
+        <w:t xml:space="preserve"> Player scales </w:t>
+      </w:r>
+      <w:r>
+        <w:rPr>
+          <w:b/>
+          <w:color w:val="00B050"/>
+          <w:sz w:val="24"/>
+          <w:szCs w:val="24"/>
+        </w:rPr>
+        <w:t>down (when ducking).</w:t>
+      </w:r>
+    </w:p>
+    <w:p>
+      <w:pPr>
+        <w:pStyle w:val="ListParagraph"/>
+        <w:numPr>
+          <w:ilvl w:val="0"/>
+          <w:numId w:val="9"/>
+        </w:numPr>
+        <w:shd w:val="clear" w:color="auto" w:fill="FFFF00"/>
+        <w:spacing w:line="360" w:lineRule="auto"/>
+        <w:rPr>
+          <w:b/>
+          <w:color w:val="FF0000"/>
+          <w:sz w:val="24"/>
+          <w:szCs w:val="24"/>
+        </w:rPr>
+      </w:pPr>
+      <w:r>
+        <w:rPr>
+          <w:b/>
+          <w:color w:val="FF0000"/>
+          <w:sz w:val="24"/>
+          <w:szCs w:val="24"/>
+        </w:rPr>
+        <w:t xml:space="preserve"> </w:t>
+      </w:r>
+      <w:r>
+        <w:rPr>
+          <w:b/>
+          <w:color w:val="FF0000"/>
+          <w:sz w:val="24"/>
+          <w:szCs w:val="24"/>
+        </w:rPr>
+        <w:t>Player legs (animate) when moving.</w:t>
+      </w:r>
+    </w:p>
+    <w:p>
+      <w:pPr>
+        <w:pStyle w:val="ListParagraph"/>
+        <w:numPr>
+          <w:ilvl w:val="0"/>
+          <w:numId w:val="9"/>
+        </w:numPr>
+        <w:shd w:val="clear" w:color="auto" w:fill="FFFF00"/>
+        <w:spacing w:line="360" w:lineRule="auto"/>
+        <w:rPr>
+          <w:b/>
+          <w:color w:val="00B050"/>
+          <w:sz w:val="24"/>
+          <w:szCs w:val="24"/>
+        </w:rPr>
+      </w:pPr>
+      <w:r>
+        <w:rPr>
+          <w:b/>
+          <w:color w:val="00B050"/>
+          <w:sz w:val="24"/>
+          <w:szCs w:val="24"/>
+        </w:rPr>
+        <w:t xml:space="preserve"> Light lamp (movable light source that translates into scene)</w:t>
+      </w:r>
+    </w:p>
+    <w:p>
+      <w:pPr>
+        <w:pStyle w:val="ListParagraph"/>
+        <w:numPr>
+          <w:ilvl w:val="0"/>
+          <w:numId w:val="9"/>
+        </w:numPr>
+        <w:shd w:val="clear" w:color="auto" w:fill="FFFF00"/>
+        <w:spacing w:line="360" w:lineRule="auto"/>
+        <w:rPr>
+          <w:b/>
+          <w:color w:val="E36C0A" w:themeColor="accent6" w:themeShade="BF"/>
+          <w:sz w:val="24"/>
+          <w:szCs w:val="24"/>
+        </w:rPr>
+      </w:pPr>
+      <w:r>
+        <w:rPr>
+          <w:b/>
+          <w:color w:val="E36C0A" w:themeColor="accent6" w:themeShade="BF"/>
+          <w:sz w:val="24"/>
+          <w:szCs w:val="24"/>
+        </w:rPr>
+        <w:t xml:space="preserve"> Sun light source (tran</w:t>
+      </w:r>
       <w:bookmarkStart w:id="0" w:name="_GoBack"/>
-      <w:r>
-        <w:rPr>
-          <w:color w:val="FF0000"/>
-          <w:sz w:val="24"/>
-          <w:szCs w:val="24"/>
-        </w:rPr>
-        <w:t>Also a timer where the Gas Station Fuel pump explodes and you Lose the Game.</w:t>
-      </w:r>
       <w:bookmarkEnd w:id="0"/>
-    </w:p>
-    <w:p>
-      <w:pPr>
-        <w:widowControl w:val="0"/>
-        <w:numPr>
-          <w:ilvl w:val="0"/>
-          <w:numId w:val="1"/>
-        </w:numPr>
-        <w:spacing w:before="214" w:after="200" w:line="360" w:lineRule="auto"/>
-        <w:rPr>
-          <w:sz w:val="24"/>
-          <w:szCs w:val="24"/>
-        </w:rPr>
-      </w:pPr>
-      <w:r>
-        <w:rPr>
-          <w:sz w:val="24"/>
-          <w:szCs w:val="24"/>
-        </w:rPr>
-        <w:t>Generation of animations with every user interaction will be implemented:</w:t>
-      </w:r>
-    </w:p>
-    <w:p>
-      <w:pPr>
-        <w:pStyle w:val="ListParagraph"/>
-        <w:numPr>
-          <w:ilvl w:val="0"/>
-          <w:numId w:val="9"/>
-        </w:numPr>
-        <w:spacing w:line="360" w:lineRule="auto"/>
-        <w:rPr>
-          <w:b/>
-          <w:color w:val="00B050"/>
-          <w:sz w:val="24"/>
-          <w:szCs w:val="24"/>
-        </w:rPr>
-      </w:pPr>
-      <w:r>
-        <w:rPr>
-          <w:b/>
-          <w:color w:val="00B050"/>
-          <w:sz w:val="24"/>
-          <w:szCs w:val="24"/>
-        </w:rPr>
-        <w:t xml:space="preserve">Interacting with the living room door removes it from place </w:t>
-      </w:r>
-      <w:r>
-        <w:rPr>
-          <w:b/>
-          <w:color w:val="00B050"/>
-          <w:sz w:val="24"/>
-          <w:szCs w:val="24"/>
-        </w:rPr>
-        <w:t>(Opens door) – Translation and rotation</w:t>
-      </w:r>
-    </w:p>
-    <w:p>
-      <w:pPr>
-        <w:pStyle w:val="ListParagraph"/>
-        <w:numPr>
-          <w:ilvl w:val="0"/>
-          <w:numId w:val="9"/>
-        </w:numPr>
-        <w:spacing w:line="360" w:lineRule="auto"/>
-        <w:rPr>
-          <w:b/>
-          <w:color w:val="00B050"/>
-          <w:sz w:val="24"/>
-          <w:szCs w:val="24"/>
-        </w:rPr>
-      </w:pPr>
-      <w:r>
-        <w:rPr>
-          <w:b/>
-          <w:color w:val="00B050"/>
-          <w:sz w:val="24"/>
-          <w:szCs w:val="24"/>
-        </w:rPr>
-        <w:t>Recoil when shooting zombies</w:t>
-      </w:r>
-      <w:r>
-        <w:rPr>
-          <w:b/>
-          <w:color w:val="00B050"/>
-          <w:sz w:val="24"/>
-          <w:szCs w:val="24"/>
-        </w:rPr>
-        <w:t xml:space="preserve"> – Translation (weapon model)</w:t>
-      </w:r>
-    </w:p>
-    <w:p>
-      <w:pPr>
-        <w:pStyle w:val="ListParagraph"/>
-        <w:numPr>
-          <w:ilvl w:val="0"/>
-          <w:numId w:val="9"/>
-        </w:numPr>
-        <w:spacing w:line="360" w:lineRule="auto"/>
-        <w:rPr>
-          <w:b/>
-          <w:color w:val="00B050"/>
-          <w:sz w:val="24"/>
-          <w:szCs w:val="24"/>
-        </w:rPr>
-      </w:pPr>
-      <w:r>
-        <w:rPr>
-          <w:b/>
-          <w:color w:val="00B050"/>
-          <w:sz w:val="24"/>
-          <w:szCs w:val="24"/>
-        </w:rPr>
-        <w:t xml:space="preserve">Zombies staggering back </w:t>
-      </w:r>
-      <w:r>
-        <w:rPr>
-          <w:b/>
-          <w:color w:val="00B050"/>
-          <w:sz w:val="24"/>
-          <w:szCs w:val="24"/>
-        </w:rPr>
-        <w:t>- Translation</w:t>
-      </w:r>
-    </w:p>
-    <w:p>
-      <w:pPr>
-        <w:pStyle w:val="ListParagraph"/>
-        <w:numPr>
-          <w:ilvl w:val="0"/>
-          <w:numId w:val="9"/>
-        </w:numPr>
-        <w:spacing w:line="360" w:lineRule="auto"/>
-        <w:rPr>
-          <w:b/>
-          <w:color w:val="00B050"/>
-          <w:sz w:val="24"/>
-          <w:szCs w:val="24"/>
-        </w:rPr>
-      </w:pPr>
-      <w:r>
-        <w:rPr>
-          <w:b/>
-          <w:color w:val="00B050"/>
-          <w:sz w:val="24"/>
-          <w:szCs w:val="24"/>
-        </w:rPr>
-        <w:t xml:space="preserve">Turning on lamp </w:t>
-      </w:r>
-      <w:r>
-        <w:rPr>
-          <w:b/>
-          <w:color w:val="00B050"/>
-          <w:sz w:val="24"/>
-          <w:szCs w:val="24"/>
-        </w:rPr>
-        <w:t>(generates light) – Translate handle</w:t>
-      </w:r>
-    </w:p>
-    <w:p>
-      <w:pPr>
-        <w:pStyle w:val="ListParagraph"/>
-        <w:numPr>
-          <w:ilvl w:val="0"/>
-          <w:numId w:val="9"/>
-        </w:numPr>
-        <w:spacing w:line="360" w:lineRule="auto"/>
-        <w:rPr>
-          <w:b/>
-          <w:color w:val="00B050"/>
-          <w:sz w:val="24"/>
-          <w:szCs w:val="24"/>
-        </w:rPr>
-      </w:pPr>
-      <w:r>
-        <w:rPr>
-          <w:b/>
-          <w:color w:val="00B050"/>
-          <w:sz w:val="24"/>
-          <w:szCs w:val="24"/>
-        </w:rPr>
-        <w:t xml:space="preserve">Adjusting window </w:t>
-      </w:r>
-      <w:r>
-        <w:rPr>
-          <w:b/>
-          <w:color w:val="00B050"/>
-          <w:sz w:val="24"/>
-          <w:szCs w:val="24"/>
-        </w:rPr>
-        <w:t>(moves window to the side) - Translation</w:t>
-      </w:r>
-    </w:p>
-    <w:p>
-      <w:pPr>
-        <w:pStyle w:val="ListParagraph"/>
-        <w:numPr>
-          <w:ilvl w:val="0"/>
-          <w:numId w:val="9"/>
-        </w:numPr>
-        <w:spacing w:line="360" w:lineRule="auto"/>
-        <w:rPr>
-          <w:b/>
-          <w:color w:val="00B050"/>
-          <w:sz w:val="24"/>
-          <w:szCs w:val="24"/>
-        </w:rPr>
-      </w:pPr>
-      <w:r>
-        <w:rPr>
-          <w:b/>
-          <w:color w:val="00B050"/>
-          <w:sz w:val="24"/>
-          <w:szCs w:val="24"/>
-        </w:rPr>
-        <w:t>Can push child cubes over and they can</w:t>
-      </w:r>
-      <w:r>
-        <w:rPr>
-          <w:b/>
-          <w:color w:val="00B050"/>
-          <w:sz w:val="24"/>
-          <w:szCs w:val="24"/>
-        </w:rPr>
-        <w:t xml:space="preserve"> move around - R</w:t>
-      </w:r>
-      <w:r>
-        <w:rPr>
-          <w:b/>
-          <w:color w:val="00B050"/>
-          <w:sz w:val="24"/>
-          <w:szCs w:val="24"/>
-        </w:rPr>
-        <w:t>otate and</w:t>
-      </w:r>
-      <w:r>
-        <w:rPr>
-          <w:b/>
-          <w:color w:val="00B050"/>
-          <w:sz w:val="24"/>
-          <w:szCs w:val="24"/>
-        </w:rPr>
-        <w:t xml:space="preserve"> T</w:t>
-      </w:r>
-      <w:r>
-        <w:rPr>
-          <w:b/>
-          <w:color w:val="00B050"/>
-          <w:sz w:val="24"/>
-          <w:szCs w:val="24"/>
-        </w:rPr>
-        <w:t>ranslate</w:t>
-      </w:r>
-    </w:p>
-    <w:p>
-      <w:pPr>
-        <w:pStyle w:val="ListParagraph"/>
-        <w:numPr>
-          <w:ilvl w:val="0"/>
-          <w:numId w:val="9"/>
-        </w:numPr>
-        <w:spacing w:line="360" w:lineRule="auto"/>
-        <w:rPr>
-          <w:b/>
-          <w:color w:val="00B050"/>
-          <w:sz w:val="24"/>
-          <w:szCs w:val="24"/>
-        </w:rPr>
-      </w:pPr>
-      <w:r>
-        <w:rPr>
-          <w:b/>
-          <w:color w:val="00B050"/>
-          <w:sz w:val="24"/>
-          <w:szCs w:val="24"/>
-        </w:rPr>
-        <w:t>Can interact with weapon and equip it</w:t>
-      </w:r>
-      <w:r>
-        <w:rPr>
-          <w:b/>
-          <w:color w:val="00B050"/>
-          <w:sz w:val="24"/>
-          <w:szCs w:val="24"/>
-        </w:rPr>
-        <w:t xml:space="preserve"> - Translate and Rotate </w:t>
-      </w:r>
-    </w:p>
-    <w:p>
-      <w:pPr>
-        <w:pStyle w:val="ListParagraph"/>
-        <w:numPr>
-          <w:ilvl w:val="0"/>
-          <w:numId w:val="9"/>
-        </w:numPr>
-        <w:spacing w:line="360" w:lineRule="auto"/>
-        <w:rPr>
-          <w:b/>
-          <w:color w:val="FF0000"/>
-          <w:sz w:val="24"/>
-          <w:szCs w:val="24"/>
-        </w:rPr>
-      </w:pPr>
-      <w:r>
-        <w:rPr>
-          <w:b/>
-          <w:color w:val="FF0000"/>
-          <w:sz w:val="24"/>
-          <w:szCs w:val="24"/>
-        </w:rPr>
-        <w:t xml:space="preserve">Player can </w:t>
-      </w:r>
-      <w:r>
-        <w:rPr>
-          <w:b/>
-          <w:color w:val="FF0000"/>
-          <w:sz w:val="24"/>
-          <w:szCs w:val="24"/>
-        </w:rPr>
-        <w:t>reload weapon – Translate hand</w:t>
-      </w:r>
-    </w:p>
-    <w:p>
-      <w:pPr>
-        <w:pStyle w:val="ListParagraph"/>
-        <w:numPr>
-          <w:ilvl w:val="0"/>
-          <w:numId w:val="9"/>
-        </w:numPr>
-        <w:spacing w:line="360" w:lineRule="auto"/>
-        <w:rPr>
-          <w:b/>
-          <w:color w:val="00B050"/>
-          <w:sz w:val="24"/>
-          <w:szCs w:val="24"/>
-        </w:rPr>
-      </w:pPr>
-      <w:r>
-        <w:rPr>
-          <w:b/>
-          <w:color w:val="00B050"/>
-          <w:sz w:val="24"/>
-          <w:szCs w:val="24"/>
-        </w:rPr>
-        <w:t>Interact with coach to equip new Weapon – Translate and rotate gun model to player hands.</w:t>
-      </w:r>
-    </w:p>
-    <w:p>
-      <w:pPr>
-        <w:pStyle w:val="ListParagraph"/>
-        <w:numPr>
-          <w:ilvl w:val="0"/>
-          <w:numId w:val="9"/>
-        </w:numPr>
-        <w:spacing w:line="360" w:lineRule="auto"/>
-        <w:rPr>
-          <w:b/>
-          <w:color w:val="00B050"/>
-          <w:sz w:val="24"/>
-          <w:szCs w:val="24"/>
-        </w:rPr>
-      </w:pPr>
-      <w:r>
-        <w:rPr>
-          <w:b/>
-          <w:color w:val="00B050"/>
-          <w:sz w:val="24"/>
-          <w:szCs w:val="24"/>
-        </w:rPr>
-        <w:t xml:space="preserve"> Interact with Perk Machine 1 to gain extra health – Machine disappears </w:t>
-      </w:r>
-    </w:p>
-    <w:p>
-      <w:pPr>
-        <w:pStyle w:val="ListParagraph"/>
-        <w:numPr>
-          <w:ilvl w:val="0"/>
-          <w:numId w:val="9"/>
-        </w:numPr>
-        <w:spacing w:line="360" w:lineRule="auto"/>
-        <w:rPr>
-          <w:b/>
-          <w:color w:val="00B050"/>
-          <w:sz w:val="24"/>
-          <w:szCs w:val="24"/>
-        </w:rPr>
-      </w:pPr>
-      <w:r>
-        <w:rPr>
-          <w:b/>
-          <w:color w:val="FF0000"/>
-          <w:sz w:val="24"/>
-          <w:szCs w:val="24"/>
-        </w:rPr>
-        <w:t xml:space="preserve"> </w:t>
-      </w:r>
-      <w:r>
-        <w:rPr>
-          <w:b/>
-          <w:color w:val="00B050"/>
-          <w:sz w:val="24"/>
-          <w:szCs w:val="24"/>
-        </w:rPr>
-        <w:t>Interact with table</w:t>
-      </w:r>
-      <w:r>
-        <w:rPr>
-          <w:b/>
-          <w:color w:val="00B050"/>
-          <w:sz w:val="24"/>
-          <w:szCs w:val="24"/>
-        </w:rPr>
-        <w:t xml:space="preserve"> for Extra points </w:t>
-      </w:r>
-    </w:p>
-    <w:p>
-      <w:pPr>
-        <w:pStyle w:val="ListParagraph"/>
-        <w:numPr>
-          <w:ilvl w:val="0"/>
-          <w:numId w:val="9"/>
-        </w:numPr>
-        <w:spacing w:line="360" w:lineRule="auto"/>
+      <w:r>
         <w:rPr>
           <w:b/>
           <w:color w:val="E36C0A" w:themeColor="accent6" w:themeShade="BF"/>
           <w:sz w:val="24"/>
           <w:szCs w:val="24"/>
         </w:rPr>
-      </w:pPr>
-      <w:r>
-        <w:rPr>
-          <w:b/>
-          <w:color w:val="E36C0A" w:themeColor="accent6" w:themeShade="BF"/>
-          <w:sz w:val="24"/>
-          <w:szCs w:val="24"/>
-        </w:rPr>
-        <w:t xml:space="preserve"> Interact with Car 1 gains keys and car is removed- Translate upwards </w:t>
-      </w:r>
-    </w:p>
-    <w:p>
-      <w:pPr>
-        <w:pStyle w:val="ListParagraph"/>
-        <w:numPr>
-          <w:ilvl w:val="0"/>
-          <w:numId w:val="9"/>
-        </w:numPr>
-        <w:spacing w:line="360" w:lineRule="auto"/>
-        <w:rPr>
-          <w:b/>
-          <w:color w:val="E36C0A" w:themeColor="accent6" w:themeShade="BF"/>
-          <w:sz w:val="24"/>
-          <w:szCs w:val="24"/>
-        </w:rPr>
-      </w:pPr>
-      <w:r>
-        <w:rPr>
-          <w:b/>
-          <w:color w:val="E36C0A" w:themeColor="accent6" w:themeShade="BF"/>
-          <w:sz w:val="24"/>
-          <w:szCs w:val="24"/>
-        </w:rPr>
-        <w:t xml:space="preserve"> Interact with perk machine 2 – Translate Upwards and disappears </w:t>
-      </w:r>
-    </w:p>
-    <w:p>
-      <w:pPr>
-        <w:pStyle w:val="ListParagraph"/>
-        <w:numPr>
-          <w:ilvl w:val="0"/>
-          <w:numId w:val="9"/>
-        </w:numPr>
-        <w:spacing w:line="360" w:lineRule="auto"/>
-        <w:rPr>
-          <w:b/>
-          <w:color w:val="E36C0A" w:themeColor="accent6" w:themeShade="BF"/>
-          <w:sz w:val="24"/>
-          <w:szCs w:val="24"/>
-        </w:rPr>
-      </w:pPr>
-      <w:r>
-        <w:rPr>
-          <w:b/>
-          <w:color w:val="E36C0A" w:themeColor="accent6" w:themeShade="BF"/>
-          <w:sz w:val="24"/>
-          <w:szCs w:val="24"/>
-        </w:rPr>
-        <w:t xml:space="preserve"> Purchase weapon 2 – Translate and rotate weapon to player hands</w:t>
-      </w:r>
-    </w:p>
-    <w:p>
-      <w:pPr>
-        <w:pStyle w:val="ListParagraph"/>
-        <w:numPr>
-          <w:ilvl w:val="0"/>
-          <w:numId w:val="9"/>
-        </w:numPr>
-        <w:spacing w:line="360" w:lineRule="auto"/>
-        <w:rPr>
-          <w:b/>
-          <w:color w:val="E36C0A" w:themeColor="accent6" w:themeShade="BF"/>
-          <w:sz w:val="24"/>
-          <w:szCs w:val="24"/>
-        </w:rPr>
-      </w:pPr>
-      <w:r>
-        <w:rPr>
-          <w:b/>
-          <w:color w:val="E36C0A" w:themeColor="accent6" w:themeShade="BF"/>
-          <w:sz w:val="24"/>
-          <w:szCs w:val="24"/>
-        </w:rPr>
-        <w:t xml:space="preserve"> Interact with “Exit” Fence to exit the scene – Game ends and Fence Translates upwards and disappears.</w:t>
-      </w:r>
-    </w:p>
-    <w:p>
-      <w:pPr>
-        <w:pStyle w:val="ListParagraph"/>
-        <w:numPr>
-          <w:ilvl w:val="0"/>
-          <w:numId w:val="9"/>
-        </w:numPr>
-        <w:shd w:val="clear" w:color="auto" w:fill="FFFF00"/>
-        <w:spacing w:line="360" w:lineRule="auto"/>
-        <w:rPr>
-          <w:b/>
-          <w:color w:val="00B050"/>
-          <w:sz w:val="24"/>
-          <w:szCs w:val="24"/>
-        </w:rPr>
-      </w:pPr>
-      <w:r>
-        <w:rPr>
-          <w:b/>
-          <w:color w:val="00B050"/>
-          <w:sz w:val="24"/>
-          <w:szCs w:val="24"/>
-        </w:rPr>
-        <w:t xml:space="preserve"> Player scales </w:t>
-      </w:r>
-      <w:r>
-        <w:rPr>
-          <w:b/>
-          <w:color w:val="00B050"/>
-          <w:sz w:val="24"/>
-          <w:szCs w:val="24"/>
-        </w:rPr>
-        <w:t>down (when ducking).</w:t>
-      </w:r>
-    </w:p>
-    <w:p>
-      <w:pPr>
-        <w:pStyle w:val="ListParagraph"/>
-        <w:numPr>
-          <w:ilvl w:val="0"/>
-          <w:numId w:val="9"/>
-        </w:numPr>
-        <w:shd w:val="clear" w:color="auto" w:fill="FFFF00"/>
-        <w:spacing w:line="360" w:lineRule="auto"/>
-        <w:rPr>
-          <w:b/>
-          <w:color w:val="FF0000"/>
-          <w:sz w:val="24"/>
-          <w:szCs w:val="24"/>
-        </w:rPr>
-      </w:pPr>
-      <w:r>
-        <w:rPr>
-          <w:b/>
-          <w:color w:val="FF0000"/>
-          <w:sz w:val="24"/>
-          <w:szCs w:val="24"/>
-        </w:rPr>
-        <w:t xml:space="preserve"> </w:t>
-      </w:r>
-      <w:r>
-        <w:rPr>
-          <w:b/>
-          <w:color w:val="FF0000"/>
-          <w:sz w:val="24"/>
-          <w:szCs w:val="24"/>
-        </w:rPr>
-        <w:t>Player legs (animate) when moving.</w:t>
-      </w:r>
-    </w:p>
-    <w:p>
-      <w:pPr>
-        <w:pStyle w:val="ListParagraph"/>
-        <w:numPr>
-          <w:ilvl w:val="0"/>
-          <w:numId w:val="9"/>
-        </w:numPr>
-        <w:shd w:val="clear" w:color="auto" w:fill="FFFF00"/>
-        <w:spacing w:line="360" w:lineRule="auto"/>
-        <w:rPr>
-          <w:b/>
-          <w:color w:val="00B050"/>
-          <w:sz w:val="24"/>
-          <w:szCs w:val="24"/>
-        </w:rPr>
-      </w:pPr>
-      <w:r>
-        <w:rPr>
-          <w:b/>
-          <w:color w:val="00B050"/>
-          <w:sz w:val="24"/>
-          <w:szCs w:val="24"/>
-        </w:rPr>
-        <w:t xml:space="preserve"> Light lamp (movable light source that translates into scene)</w:t>
-      </w:r>
-    </w:p>
-    <w:p>
-      <w:pPr>
-        <w:pStyle w:val="ListParagraph"/>
-        <w:numPr>
-          <w:ilvl w:val="0"/>
-          <w:numId w:val="9"/>
-        </w:numPr>
-        <w:shd w:val="clear" w:color="auto" w:fill="FFFF00"/>
-        <w:spacing w:line="360" w:lineRule="auto"/>
-        <w:rPr>
-          <w:b/>
-          <w:color w:val="E36C0A" w:themeColor="accent6" w:themeShade="BF"/>
-          <w:sz w:val="24"/>
-          <w:szCs w:val="24"/>
-        </w:rPr>
-      </w:pPr>
-      <w:r>
-        <w:rPr>
-          <w:b/>
-          <w:color w:val="E36C0A" w:themeColor="accent6" w:themeShade="BF"/>
-          <w:sz w:val="24"/>
-          <w:szCs w:val="24"/>
-        </w:rPr>
-        <w:t xml:space="preserve"> Sun light source (translates into scene).</w:t>
+        <w:t>slates into scene).</w:t>
       </w:r>
     </w:p>
     <w:p>

</xml_diff>

<commit_message>
collectibles scene 1 and 2 done
</commit_message>
<xml_diff>
--- a/Project Proposal modified latest.docx
+++ b/Project Proposal modified latest.docx
@@ -648,7 +648,19 @@
           <w:sz w:val="24"/>
           <w:szCs w:val="24"/>
         </w:rPr>
-        <w:t>Fence – Obstacle (zombies can jump over that fence)</w:t>
+        <w:t>Fence – Obstacle (zombies can jump over that fe</w:t>
+      </w:r>
+      <w:bookmarkStart w:id="0" w:name="_GoBack"/>
+      <w:bookmarkEnd w:id="0"/>
+      <w:r>
+        <w:rPr>
+          <w:b/>
+          <w:bCs/>
+          <w:color w:val="00B050"/>
+          <w:sz w:val="24"/>
+          <w:szCs w:val="24"/>
+        </w:rPr>
+        <w:t>nce)</w:t>
       </w:r>
     </w:p>
     <w:p>
@@ -1441,39 +1453,331 @@
       </w:r>
       <w:r>
         <w:rPr>
-          <w:sz w:val="24"/>
-          <w:szCs w:val="24"/>
-        </w:rPr>
-        <w:t xml:space="preserve">. </w:t>
-      </w:r>
-      <w:r>
-        <w:rPr>
+          <w:color w:val="00B050"/>
+          <w:sz w:val="24"/>
+          <w:szCs w:val="24"/>
+        </w:rPr>
+        <w:t>. Also a timer where the Gas Station Fuel pump explodes and you Lose the Game.</w:t>
+      </w:r>
+    </w:p>
+    <w:p>
+      <w:pPr>
+        <w:widowControl w:val="0"/>
+        <w:numPr>
+          <w:ilvl w:val="0"/>
+          <w:numId w:val="1"/>
+        </w:numPr>
+        <w:spacing w:before="214" w:after="200" w:line="360" w:lineRule="auto"/>
+        <w:rPr>
+          <w:sz w:val="24"/>
+          <w:szCs w:val="24"/>
+        </w:rPr>
+      </w:pPr>
+      <w:r>
+        <w:rPr>
+          <w:sz w:val="24"/>
+          <w:szCs w:val="24"/>
+        </w:rPr>
+        <w:t>Generation of animations with every user interaction will be implemented:</w:t>
+      </w:r>
+    </w:p>
+    <w:p>
+      <w:pPr>
+        <w:pStyle w:val="ListParagraph"/>
+        <w:numPr>
+          <w:ilvl w:val="0"/>
+          <w:numId w:val="9"/>
+        </w:numPr>
+        <w:spacing w:line="360" w:lineRule="auto"/>
+        <w:rPr>
+          <w:b/>
+          <w:color w:val="00B050"/>
+          <w:sz w:val="24"/>
+          <w:szCs w:val="24"/>
+        </w:rPr>
+      </w:pPr>
+      <w:r>
+        <w:rPr>
+          <w:b/>
+          <w:color w:val="00B050"/>
+          <w:sz w:val="24"/>
+          <w:szCs w:val="24"/>
+        </w:rPr>
+        <w:t xml:space="preserve">Interacting with the living room door removes it from place </w:t>
+      </w:r>
+      <w:r>
+        <w:rPr>
+          <w:b/>
+          <w:color w:val="00B050"/>
+          <w:sz w:val="24"/>
+          <w:szCs w:val="24"/>
+        </w:rPr>
+        <w:t>(Opens door) – Translation and rotation</w:t>
+      </w:r>
+    </w:p>
+    <w:p>
+      <w:pPr>
+        <w:pStyle w:val="ListParagraph"/>
+        <w:numPr>
+          <w:ilvl w:val="0"/>
+          <w:numId w:val="9"/>
+        </w:numPr>
+        <w:spacing w:line="360" w:lineRule="auto"/>
+        <w:rPr>
+          <w:b/>
+          <w:color w:val="00B050"/>
+          <w:sz w:val="24"/>
+          <w:szCs w:val="24"/>
+        </w:rPr>
+      </w:pPr>
+      <w:r>
+        <w:rPr>
+          <w:b/>
+          <w:color w:val="00B050"/>
+          <w:sz w:val="24"/>
+          <w:szCs w:val="24"/>
+        </w:rPr>
+        <w:t>Recoil when shooting zombies</w:t>
+      </w:r>
+      <w:r>
+        <w:rPr>
+          <w:b/>
+          <w:color w:val="00B050"/>
+          <w:sz w:val="24"/>
+          <w:szCs w:val="24"/>
+        </w:rPr>
+        <w:t xml:space="preserve"> – Translation (weapon model)</w:t>
+      </w:r>
+    </w:p>
+    <w:p>
+      <w:pPr>
+        <w:pStyle w:val="ListParagraph"/>
+        <w:numPr>
+          <w:ilvl w:val="0"/>
+          <w:numId w:val="9"/>
+        </w:numPr>
+        <w:spacing w:line="360" w:lineRule="auto"/>
+        <w:rPr>
+          <w:b/>
+          <w:color w:val="00B050"/>
+          <w:sz w:val="24"/>
+          <w:szCs w:val="24"/>
+        </w:rPr>
+      </w:pPr>
+      <w:r>
+        <w:rPr>
+          <w:b/>
+          <w:color w:val="00B050"/>
+          <w:sz w:val="24"/>
+          <w:szCs w:val="24"/>
+        </w:rPr>
+        <w:t xml:space="preserve">Zombies staggering back </w:t>
+      </w:r>
+      <w:r>
+        <w:rPr>
+          <w:b/>
+          <w:color w:val="00B050"/>
+          <w:sz w:val="24"/>
+          <w:szCs w:val="24"/>
+        </w:rPr>
+        <w:t>- Translation</w:t>
+      </w:r>
+    </w:p>
+    <w:p>
+      <w:pPr>
+        <w:pStyle w:val="ListParagraph"/>
+        <w:numPr>
+          <w:ilvl w:val="0"/>
+          <w:numId w:val="9"/>
+        </w:numPr>
+        <w:spacing w:line="360" w:lineRule="auto"/>
+        <w:rPr>
+          <w:b/>
+          <w:color w:val="00B050"/>
+          <w:sz w:val="24"/>
+          <w:szCs w:val="24"/>
+        </w:rPr>
+      </w:pPr>
+      <w:r>
+        <w:rPr>
+          <w:b/>
+          <w:color w:val="00B050"/>
+          <w:sz w:val="24"/>
+          <w:szCs w:val="24"/>
+        </w:rPr>
+        <w:t xml:space="preserve">Turning on lamp </w:t>
+      </w:r>
+      <w:r>
+        <w:rPr>
+          <w:b/>
+          <w:color w:val="00B050"/>
+          <w:sz w:val="24"/>
+          <w:szCs w:val="24"/>
+        </w:rPr>
+        <w:t>(generates light) – Translate handle</w:t>
+      </w:r>
+    </w:p>
+    <w:p>
+      <w:pPr>
+        <w:pStyle w:val="ListParagraph"/>
+        <w:numPr>
+          <w:ilvl w:val="0"/>
+          <w:numId w:val="9"/>
+        </w:numPr>
+        <w:spacing w:line="360" w:lineRule="auto"/>
+        <w:rPr>
+          <w:b/>
+          <w:color w:val="00B050"/>
+          <w:sz w:val="24"/>
+          <w:szCs w:val="24"/>
+        </w:rPr>
+      </w:pPr>
+      <w:r>
+        <w:rPr>
+          <w:b/>
+          <w:color w:val="00B050"/>
+          <w:sz w:val="24"/>
+          <w:szCs w:val="24"/>
+        </w:rPr>
+        <w:t xml:space="preserve">Adjusting window </w:t>
+      </w:r>
+      <w:r>
+        <w:rPr>
+          <w:b/>
+          <w:color w:val="00B050"/>
+          <w:sz w:val="24"/>
+          <w:szCs w:val="24"/>
+        </w:rPr>
+        <w:t>(moves window to the side) - Translation</w:t>
+      </w:r>
+    </w:p>
+    <w:p>
+      <w:pPr>
+        <w:pStyle w:val="ListParagraph"/>
+        <w:numPr>
+          <w:ilvl w:val="0"/>
+          <w:numId w:val="9"/>
+        </w:numPr>
+        <w:spacing w:line="360" w:lineRule="auto"/>
+        <w:rPr>
+          <w:b/>
+          <w:color w:val="00B050"/>
+          <w:sz w:val="24"/>
+          <w:szCs w:val="24"/>
+        </w:rPr>
+      </w:pPr>
+      <w:r>
+        <w:rPr>
+          <w:b/>
+          <w:color w:val="00B050"/>
+          <w:sz w:val="24"/>
+          <w:szCs w:val="24"/>
+        </w:rPr>
+        <w:t>Can push child cubes over and they can</w:t>
+      </w:r>
+      <w:r>
+        <w:rPr>
+          <w:b/>
+          <w:color w:val="00B050"/>
+          <w:sz w:val="24"/>
+          <w:szCs w:val="24"/>
+        </w:rPr>
+        <w:t xml:space="preserve"> move around - R</w:t>
+      </w:r>
+      <w:r>
+        <w:rPr>
+          <w:b/>
+          <w:color w:val="00B050"/>
+          <w:sz w:val="24"/>
+          <w:szCs w:val="24"/>
+        </w:rPr>
+        <w:t>otate and</w:t>
+      </w:r>
+      <w:r>
+        <w:rPr>
+          <w:b/>
+          <w:color w:val="00B050"/>
+          <w:sz w:val="24"/>
+          <w:szCs w:val="24"/>
+        </w:rPr>
+        <w:t xml:space="preserve"> T</w:t>
+      </w:r>
+      <w:r>
+        <w:rPr>
+          <w:b/>
+          <w:color w:val="00B050"/>
+          <w:sz w:val="24"/>
+          <w:szCs w:val="24"/>
+        </w:rPr>
+        <w:t>ranslate</w:t>
+      </w:r>
+    </w:p>
+    <w:p>
+      <w:pPr>
+        <w:pStyle w:val="ListParagraph"/>
+        <w:numPr>
+          <w:ilvl w:val="0"/>
+          <w:numId w:val="9"/>
+        </w:numPr>
+        <w:spacing w:line="360" w:lineRule="auto"/>
+        <w:rPr>
+          <w:b/>
+          <w:color w:val="00B050"/>
+          <w:sz w:val="24"/>
+          <w:szCs w:val="24"/>
+        </w:rPr>
+      </w:pPr>
+      <w:r>
+        <w:rPr>
+          <w:b/>
+          <w:color w:val="00B050"/>
+          <w:sz w:val="24"/>
+          <w:szCs w:val="24"/>
+        </w:rPr>
+        <w:t>Can interact with weapon and equip it</w:t>
+      </w:r>
+      <w:r>
+        <w:rPr>
+          <w:b/>
+          <w:color w:val="00B050"/>
+          <w:sz w:val="24"/>
+          <w:szCs w:val="24"/>
+        </w:rPr>
+        <w:t xml:space="preserve"> - Translate and Rotate </w:t>
+      </w:r>
+    </w:p>
+    <w:p>
+      <w:pPr>
+        <w:pStyle w:val="ListParagraph"/>
+        <w:numPr>
+          <w:ilvl w:val="0"/>
+          <w:numId w:val="9"/>
+        </w:numPr>
+        <w:spacing w:line="360" w:lineRule="auto"/>
+        <w:rPr>
+          <w:b/>
           <w:color w:val="FF0000"/>
           <w:sz w:val="24"/>
           <w:szCs w:val="24"/>
         </w:rPr>
-        <w:t>Also a timer where the Gas Station Fuel pump explodes and you Lose the Game.</w:t>
-      </w:r>
-    </w:p>
-    <w:p>
-      <w:pPr>
-        <w:widowControl w:val="0"/>
-        <w:numPr>
-          <w:ilvl w:val="0"/>
-          <w:numId w:val="1"/>
-        </w:numPr>
-        <w:spacing w:before="214" w:after="200" w:line="360" w:lineRule="auto"/>
-        <w:rPr>
-          <w:sz w:val="24"/>
-          <w:szCs w:val="24"/>
-        </w:rPr>
-      </w:pPr>
-      <w:r>
-        <w:rPr>
-          <w:sz w:val="24"/>
-          <w:szCs w:val="24"/>
-        </w:rPr>
-        <w:t>Generation of animations with every user interaction will be implemented:</w:t>
+      </w:pPr>
+      <w:r>
+        <w:rPr>
+          <w:b/>
+          <w:color w:val="FF0000"/>
+          <w:sz w:val="24"/>
+          <w:szCs w:val="24"/>
+        </w:rPr>
+        <w:t xml:space="preserve">Player can </w:t>
+      </w:r>
+      <w:r>
+        <w:rPr>
+          <w:b/>
+          <w:color w:val="FF0000"/>
+          <w:sz w:val="24"/>
+          <w:szCs w:val="24"/>
+        </w:rPr>
+        <w:t>reload weapon – Translate hand</w:t>
       </w:r>
     </w:p>
     <w:p>
@@ -1498,16 +1802,7 @@
           <w:sz w:val="24"/>
           <w:szCs w:val="24"/>
         </w:rPr>
-        <w:t xml:space="preserve">Interacting with the living room door removes it from place </w:t>
-      </w:r>
-      <w:r>
-        <w:rPr>
-          <w:b/>
-          <w:color w:val="00B050"/>
-          <w:sz w:val="24"/>
-          <w:szCs w:val="24"/>
-        </w:rPr>
-        <w:t>(Opens door) – Translation and rotation</w:t>
+        <w:t>Interact with coach to equip new Weapon – Translate and rotate gun model to player hands.</w:t>
       </w:r>
     </w:p>
     <w:p>
@@ -1532,16 +1827,7 @@
           <w:sz w:val="24"/>
           <w:szCs w:val="24"/>
         </w:rPr>
-        <w:t>Recoil when shooting zombies</w:t>
-      </w:r>
-      <w:r>
-        <w:rPr>
-          <w:b/>
-          <w:color w:val="00B050"/>
-          <w:sz w:val="24"/>
-          <w:szCs w:val="24"/>
-        </w:rPr>
-        <w:t xml:space="preserve"> – Translation (weapon model)</w:t>
+        <w:t xml:space="preserve"> Interact with Perk Machine 1 to gain extra health – Machine disappears </w:t>
       </w:r>
     </w:p>
     <w:p>
@@ -1562,20 +1848,29 @@
       <w:r>
         <w:rPr>
           <w:b/>
-          <w:color w:val="00B050"/>
-          <w:sz w:val="24"/>
-          <w:szCs w:val="24"/>
-        </w:rPr>
-        <w:t xml:space="preserve">Zombies staggering back </w:t>
-      </w:r>
-      <w:r>
-        <w:rPr>
-          <w:b/>
-          <w:color w:val="00B050"/>
-          <w:sz w:val="24"/>
-          <w:szCs w:val="24"/>
-        </w:rPr>
-        <w:t>- Translation</w:t>
+          <w:color w:val="FF0000"/>
+          <w:sz w:val="24"/>
+          <w:szCs w:val="24"/>
+        </w:rPr>
+        <w:t xml:space="preserve"> </w:t>
+      </w:r>
+      <w:r>
+        <w:rPr>
+          <w:b/>
+          <w:color w:val="00B050"/>
+          <w:sz w:val="24"/>
+          <w:szCs w:val="24"/>
+        </w:rPr>
+        <w:t>Interact with table</w:t>
+      </w:r>
+      <w:r>
+        <w:rPr>
+          <w:b/>
+          <w:color w:val="00B050"/>
+          <w:sz w:val="24"/>
+          <w:szCs w:val="24"/>
+        </w:rPr>
+        <w:t xml:space="preserve"> for Extra points </w:t>
       </w:r>
     </w:p>
     <w:p>
@@ -1588,28 +1883,28 @@
         <w:spacing w:line="360" w:lineRule="auto"/>
         <w:rPr>
           <w:b/>
-          <w:color w:val="00B050"/>
-          <w:sz w:val="24"/>
-          <w:szCs w:val="24"/>
-        </w:rPr>
-      </w:pPr>
-      <w:r>
-        <w:rPr>
-          <w:b/>
-          <w:color w:val="00B050"/>
-          <w:sz w:val="24"/>
-          <w:szCs w:val="24"/>
-        </w:rPr>
-        <w:t xml:space="preserve">Turning on lamp </w:t>
-      </w:r>
-      <w:r>
-        <w:rPr>
-          <w:b/>
-          <w:color w:val="00B050"/>
-          <w:sz w:val="24"/>
-          <w:szCs w:val="24"/>
-        </w:rPr>
-        <w:t>(generates light) – Translate handle</w:t>
+          <w:color w:val="E36C0A" w:themeColor="accent6" w:themeShade="BF"/>
+          <w:sz w:val="24"/>
+          <w:szCs w:val="24"/>
+        </w:rPr>
+      </w:pPr>
+      <w:r>
+        <w:rPr>
+          <w:b/>
+          <w:color w:val="E36C0A" w:themeColor="accent6" w:themeShade="BF"/>
+          <w:sz w:val="24"/>
+          <w:szCs w:val="24"/>
+        </w:rPr>
+        <w:t xml:space="preserve"> </w:t>
+      </w:r>
+      <w:r>
+        <w:rPr>
+          <w:b/>
+          <w:color w:val="00B050"/>
+          <w:sz w:val="24"/>
+          <w:szCs w:val="24"/>
+        </w:rPr>
+        <w:t xml:space="preserve">Interact with Car 1 gains keys and car is removed- Translate upwards </w:t>
       </w:r>
     </w:p>
     <w:p>
@@ -1634,16 +1929,7 @@
           <w:sz w:val="24"/>
           <w:szCs w:val="24"/>
         </w:rPr>
-        <w:t xml:space="preserve">Adjusting window </w:t>
-      </w:r>
-      <w:r>
-        <w:rPr>
-          <w:b/>
-          <w:color w:val="00B050"/>
-          <w:sz w:val="24"/>
-          <w:szCs w:val="24"/>
-        </w:rPr>
-        <w:t>(moves window to the side) - Translation</w:t>
+        <w:t xml:space="preserve"> Interact with perk machine 2 – Translate Upwards and disappears </w:t>
       </w:r>
     </w:p>
     <w:p>
@@ -1668,43 +1954,7 @@
           <w:sz w:val="24"/>
           <w:szCs w:val="24"/>
         </w:rPr>
-        <w:t>Can push child cubes over and they can</w:t>
-      </w:r>
-      <w:r>
-        <w:rPr>
-          <w:b/>
-          <w:color w:val="00B050"/>
-          <w:sz w:val="24"/>
-          <w:szCs w:val="24"/>
-        </w:rPr>
-        <w:t xml:space="preserve"> move around - R</w:t>
-      </w:r>
-      <w:r>
-        <w:rPr>
-          <w:b/>
-          <w:color w:val="00B050"/>
-          <w:sz w:val="24"/>
-          <w:szCs w:val="24"/>
-        </w:rPr>
-        <w:t>otate and</w:t>
-      </w:r>
-      <w:r>
-        <w:rPr>
-          <w:b/>
-          <w:color w:val="00B050"/>
-          <w:sz w:val="24"/>
-          <w:szCs w:val="24"/>
-        </w:rPr>
-        <w:t xml:space="preserve"> T</w:t>
-      </w:r>
-      <w:r>
-        <w:rPr>
-          <w:b/>
-          <w:color w:val="00B050"/>
-          <w:sz w:val="24"/>
-          <w:szCs w:val="24"/>
-        </w:rPr>
-        <w:t>ranslate</w:t>
+        <w:t xml:space="preserve"> Purchase weapon 2 – Translate and rotate weapon to player hands</w:t>
       </w:r>
     </w:p>
     <w:p>
@@ -1717,28 +1967,28 @@
         <w:spacing w:line="360" w:lineRule="auto"/>
         <w:rPr>
           <w:b/>
-          <w:color w:val="00B050"/>
-          <w:sz w:val="24"/>
-          <w:szCs w:val="24"/>
-        </w:rPr>
-      </w:pPr>
-      <w:r>
-        <w:rPr>
-          <w:b/>
-          <w:color w:val="00B050"/>
-          <w:sz w:val="24"/>
-          <w:szCs w:val="24"/>
-        </w:rPr>
-        <w:t>Can interact with weapon and equip it</w:t>
-      </w:r>
-      <w:r>
-        <w:rPr>
-          <w:b/>
-          <w:color w:val="00B050"/>
-          <w:sz w:val="24"/>
-          <w:szCs w:val="24"/>
-        </w:rPr>
-        <w:t xml:space="preserve"> - Translate and Rotate </w:t>
+          <w:color w:val="E36C0A" w:themeColor="accent6" w:themeShade="BF"/>
+          <w:sz w:val="24"/>
+          <w:szCs w:val="24"/>
+        </w:rPr>
+      </w:pPr>
+      <w:r>
+        <w:rPr>
+          <w:b/>
+          <w:color w:val="E36C0A" w:themeColor="accent6" w:themeShade="BF"/>
+          <w:sz w:val="24"/>
+          <w:szCs w:val="24"/>
+        </w:rPr>
+        <w:t xml:space="preserve"> </w:t>
+      </w:r>
+      <w:r>
+        <w:rPr>
+          <w:b/>
+          <w:color w:val="00B050"/>
+          <w:sz w:val="24"/>
+          <w:szCs w:val="24"/>
+        </w:rPr>
+        <w:t>Interact with “Exit” Fence to exit the scene – Game ends and Fence Translates upwards and disappears.</w:t>
       </w:r>
     </w:p>
     <w:p>
@@ -1748,6 +1998,42 @@
           <w:ilvl w:val="0"/>
           <w:numId w:val="9"/>
         </w:numPr>
+        <w:shd w:val="clear" w:color="auto" w:fill="FFFF00"/>
+        <w:spacing w:line="360" w:lineRule="auto"/>
+        <w:rPr>
+          <w:b/>
+          <w:color w:val="00B050"/>
+          <w:sz w:val="24"/>
+          <w:szCs w:val="24"/>
+        </w:rPr>
+      </w:pPr>
+      <w:r>
+        <w:rPr>
+          <w:b/>
+          <w:color w:val="00B050"/>
+          <w:sz w:val="24"/>
+          <w:szCs w:val="24"/>
+        </w:rPr>
+        <w:t xml:space="preserve"> Player scales </w:t>
+      </w:r>
+      <w:r>
+        <w:rPr>
+          <w:b/>
+          <w:color w:val="00B050"/>
+          <w:sz w:val="24"/>
+          <w:szCs w:val="24"/>
+        </w:rPr>
+        <w:t>down (when ducking).</w:t>
+      </w:r>
+    </w:p>
+    <w:p>
+      <w:pPr>
+        <w:pStyle w:val="ListParagraph"/>
+        <w:numPr>
+          <w:ilvl w:val="0"/>
+          <w:numId w:val="9"/>
+        </w:numPr>
+        <w:shd w:val="clear" w:color="auto" w:fill="FFFF00"/>
         <w:spacing w:line="360" w:lineRule="auto"/>
         <w:rPr>
           <w:b/>
@@ -1763,7 +2049,7 @@
           <w:sz w:val="24"/>
           <w:szCs w:val="24"/>
         </w:rPr>
-        <w:t xml:space="preserve">Player can </w:t>
+        <w:t xml:space="preserve"> </w:t>
       </w:r>
       <w:r>
         <w:rPr>
@@ -1772,7 +2058,7 @@
           <w:sz w:val="24"/>
           <w:szCs w:val="24"/>
         </w:rPr>
-        <w:t>reload weapon – Translate hand</w:t>
+        <w:t>Player legs (animate) when moving.</w:t>
       </w:r>
     </w:p>
     <w:p>
@@ -1782,22 +2068,23 @@
           <w:ilvl w:val="0"/>
           <w:numId w:val="9"/>
         </w:numPr>
-        <w:spacing w:line="360" w:lineRule="auto"/>
-        <w:rPr>
-          <w:b/>
-          <w:color w:val="00B050"/>
-          <w:sz w:val="24"/>
-          <w:szCs w:val="24"/>
-        </w:rPr>
-      </w:pPr>
-      <w:r>
-        <w:rPr>
-          <w:b/>
-          <w:color w:val="00B050"/>
-          <w:sz w:val="24"/>
-          <w:szCs w:val="24"/>
-        </w:rPr>
-        <w:t>Interact with coach to equip new Weapon – Translate and rotate gun model to player hands.</w:t>
+        <w:shd w:val="clear" w:color="auto" w:fill="FFFF00"/>
+        <w:spacing w:line="360" w:lineRule="auto"/>
+        <w:rPr>
+          <w:b/>
+          <w:color w:val="00B050"/>
+          <w:sz w:val="24"/>
+          <w:szCs w:val="24"/>
+        </w:rPr>
+      </w:pPr>
+      <w:r>
+        <w:rPr>
+          <w:b/>
+          <w:color w:val="00B050"/>
+          <w:sz w:val="24"/>
+          <w:szCs w:val="24"/>
+        </w:rPr>
+        <w:t xml:space="preserve"> Light lamp (movable light source that translates into scene)</w:t>
       </w:r>
     </w:p>
     <w:p>
@@ -1807,74 +2094,7 @@
           <w:ilvl w:val="0"/>
           <w:numId w:val="9"/>
         </w:numPr>
-        <w:spacing w:line="360" w:lineRule="auto"/>
-        <w:rPr>
-          <w:b/>
-          <w:color w:val="00B050"/>
-          <w:sz w:val="24"/>
-          <w:szCs w:val="24"/>
-        </w:rPr>
-      </w:pPr>
-      <w:r>
-        <w:rPr>
-          <w:b/>
-          <w:color w:val="00B050"/>
-          <w:sz w:val="24"/>
-          <w:szCs w:val="24"/>
-        </w:rPr>
-        <w:t xml:space="preserve"> Interact with Perk Machine 1 to gain extra health – Machine disappears </w:t>
-      </w:r>
-    </w:p>
-    <w:p>
-      <w:pPr>
-        <w:pStyle w:val="ListParagraph"/>
-        <w:numPr>
-          <w:ilvl w:val="0"/>
-          <w:numId w:val="9"/>
-        </w:numPr>
-        <w:spacing w:line="360" w:lineRule="auto"/>
-        <w:rPr>
-          <w:b/>
-          <w:color w:val="00B050"/>
-          <w:sz w:val="24"/>
-          <w:szCs w:val="24"/>
-        </w:rPr>
-      </w:pPr>
-      <w:r>
-        <w:rPr>
-          <w:b/>
-          <w:color w:val="FF0000"/>
-          <w:sz w:val="24"/>
-          <w:szCs w:val="24"/>
-        </w:rPr>
-        <w:t xml:space="preserve"> </w:t>
-      </w:r>
-      <w:r>
-        <w:rPr>
-          <w:b/>
-          <w:color w:val="00B050"/>
-          <w:sz w:val="24"/>
-          <w:szCs w:val="24"/>
-        </w:rPr>
-        <w:t>Interact with table</w:t>
-      </w:r>
-      <w:r>
-        <w:rPr>
-          <w:b/>
-          <w:color w:val="00B050"/>
-          <w:sz w:val="24"/>
-          <w:szCs w:val="24"/>
-        </w:rPr>
-        <w:t xml:space="preserve"> for Extra points </w:t>
-      </w:r>
-    </w:p>
-    <w:p>
-      <w:pPr>
-        <w:pStyle w:val="ListParagraph"/>
-        <w:numPr>
-          <w:ilvl w:val="0"/>
-          <w:numId w:val="9"/>
-        </w:numPr>
+        <w:shd w:val="clear" w:color="auto" w:fill="FFFF00"/>
         <w:spacing w:line="360" w:lineRule="auto"/>
         <w:rPr>
           <w:b/>
@@ -1890,233 +2110,7 @@
           <w:sz w:val="24"/>
           <w:szCs w:val="24"/>
         </w:rPr>
-        <w:t xml:space="preserve"> </w:t>
-      </w:r>
-      <w:r>
-        <w:rPr>
-          <w:b/>
-          <w:color w:val="00B050"/>
-          <w:sz w:val="24"/>
-          <w:szCs w:val="24"/>
-        </w:rPr>
-        <w:t xml:space="preserve">Interact with Car 1 gains keys and car is removed- Translate upwards </w:t>
-      </w:r>
-    </w:p>
-    <w:p>
-      <w:pPr>
-        <w:pStyle w:val="ListParagraph"/>
-        <w:numPr>
-          <w:ilvl w:val="0"/>
-          <w:numId w:val="9"/>
-        </w:numPr>
-        <w:spacing w:line="360" w:lineRule="auto"/>
-        <w:rPr>
-          <w:b/>
-          <w:color w:val="00B050"/>
-          <w:sz w:val="24"/>
-          <w:szCs w:val="24"/>
-        </w:rPr>
-      </w:pPr>
-      <w:r>
-        <w:rPr>
-          <w:b/>
-          <w:color w:val="00B050"/>
-          <w:sz w:val="24"/>
-          <w:szCs w:val="24"/>
-        </w:rPr>
-        <w:t xml:space="preserve"> Interact with perk machine 2 – Translate Upwards and disappears </w:t>
-      </w:r>
-    </w:p>
-    <w:p>
-      <w:pPr>
-        <w:pStyle w:val="ListParagraph"/>
-        <w:numPr>
-          <w:ilvl w:val="0"/>
-          <w:numId w:val="9"/>
-        </w:numPr>
-        <w:spacing w:line="360" w:lineRule="auto"/>
-        <w:rPr>
-          <w:b/>
-          <w:color w:val="00B050"/>
-          <w:sz w:val="24"/>
-          <w:szCs w:val="24"/>
-        </w:rPr>
-      </w:pPr>
-      <w:r>
-        <w:rPr>
-          <w:b/>
-          <w:color w:val="00B050"/>
-          <w:sz w:val="24"/>
-          <w:szCs w:val="24"/>
-        </w:rPr>
-        <w:t xml:space="preserve"> Purchase weapon 2 – Translate and rotate weapon to player hands</w:t>
-      </w:r>
-    </w:p>
-    <w:p>
-      <w:pPr>
-        <w:pStyle w:val="ListParagraph"/>
-        <w:numPr>
-          <w:ilvl w:val="0"/>
-          <w:numId w:val="9"/>
-        </w:numPr>
-        <w:spacing w:line="360" w:lineRule="auto"/>
-        <w:rPr>
-          <w:b/>
-          <w:color w:val="E36C0A" w:themeColor="accent6" w:themeShade="BF"/>
-          <w:sz w:val="24"/>
-          <w:szCs w:val="24"/>
-        </w:rPr>
-      </w:pPr>
-      <w:r>
-        <w:rPr>
-          <w:b/>
-          <w:color w:val="E36C0A" w:themeColor="accent6" w:themeShade="BF"/>
-          <w:sz w:val="24"/>
-          <w:szCs w:val="24"/>
-        </w:rPr>
-        <w:t xml:space="preserve"> </w:t>
-      </w:r>
-      <w:r>
-        <w:rPr>
-          <w:b/>
-          <w:color w:val="00B050"/>
-          <w:sz w:val="24"/>
-          <w:szCs w:val="24"/>
-        </w:rPr>
-        <w:t>Interact with “Exit” Fence to exit the scene – Game ends and Fence Translates upwards and disappears.</w:t>
-      </w:r>
-    </w:p>
-    <w:p>
-      <w:pPr>
-        <w:pStyle w:val="ListParagraph"/>
-        <w:numPr>
-          <w:ilvl w:val="0"/>
-          <w:numId w:val="9"/>
-        </w:numPr>
-        <w:shd w:val="clear" w:color="auto" w:fill="FFFF00"/>
-        <w:spacing w:line="360" w:lineRule="auto"/>
-        <w:rPr>
-          <w:b/>
-          <w:color w:val="00B050"/>
-          <w:sz w:val="24"/>
-          <w:szCs w:val="24"/>
-        </w:rPr>
-      </w:pPr>
-      <w:r>
-        <w:rPr>
-          <w:b/>
-          <w:color w:val="00B050"/>
-          <w:sz w:val="24"/>
-          <w:szCs w:val="24"/>
-        </w:rPr>
-        <w:t xml:space="preserve"> Player scales </w:t>
-      </w:r>
-      <w:r>
-        <w:rPr>
-          <w:b/>
-          <w:color w:val="00B050"/>
-          <w:sz w:val="24"/>
-          <w:szCs w:val="24"/>
-        </w:rPr>
-        <w:t>down (when ducking).</w:t>
-      </w:r>
-    </w:p>
-    <w:p>
-      <w:pPr>
-        <w:pStyle w:val="ListParagraph"/>
-        <w:numPr>
-          <w:ilvl w:val="0"/>
-          <w:numId w:val="9"/>
-        </w:numPr>
-        <w:shd w:val="clear" w:color="auto" w:fill="FFFF00"/>
-        <w:spacing w:line="360" w:lineRule="auto"/>
-        <w:rPr>
-          <w:b/>
-          <w:color w:val="FF0000"/>
-          <w:sz w:val="24"/>
-          <w:szCs w:val="24"/>
-        </w:rPr>
-      </w:pPr>
-      <w:r>
-        <w:rPr>
-          <w:b/>
-          <w:color w:val="FF0000"/>
-          <w:sz w:val="24"/>
-          <w:szCs w:val="24"/>
-        </w:rPr>
-        <w:t xml:space="preserve"> </w:t>
-      </w:r>
-      <w:r>
-        <w:rPr>
-          <w:b/>
-          <w:color w:val="FF0000"/>
-          <w:sz w:val="24"/>
-          <w:szCs w:val="24"/>
-        </w:rPr>
-        <w:t>Player legs (animate) when moving.</w:t>
-      </w:r>
-    </w:p>
-    <w:p>
-      <w:pPr>
-        <w:pStyle w:val="ListParagraph"/>
-        <w:numPr>
-          <w:ilvl w:val="0"/>
-          <w:numId w:val="9"/>
-        </w:numPr>
-        <w:shd w:val="clear" w:color="auto" w:fill="FFFF00"/>
-        <w:spacing w:line="360" w:lineRule="auto"/>
-        <w:rPr>
-          <w:b/>
-          <w:color w:val="00B050"/>
-          <w:sz w:val="24"/>
-          <w:szCs w:val="24"/>
-        </w:rPr>
-      </w:pPr>
-      <w:r>
-        <w:rPr>
-          <w:b/>
-          <w:color w:val="00B050"/>
-          <w:sz w:val="24"/>
-          <w:szCs w:val="24"/>
-        </w:rPr>
-        <w:t xml:space="preserve"> Light lamp (movable light source that translates into scene)</w:t>
-      </w:r>
-    </w:p>
-    <w:p>
-      <w:pPr>
-        <w:pStyle w:val="ListParagraph"/>
-        <w:numPr>
-          <w:ilvl w:val="0"/>
-          <w:numId w:val="9"/>
-        </w:numPr>
-        <w:shd w:val="clear" w:color="auto" w:fill="FFFF00"/>
-        <w:spacing w:line="360" w:lineRule="auto"/>
-        <w:rPr>
-          <w:b/>
-          <w:color w:val="E36C0A" w:themeColor="accent6" w:themeShade="BF"/>
-          <w:sz w:val="24"/>
-          <w:szCs w:val="24"/>
-        </w:rPr>
-      </w:pPr>
-      <w:r>
-        <w:rPr>
-          <w:b/>
-          <w:color w:val="E36C0A" w:themeColor="accent6" w:themeShade="BF"/>
-          <w:sz w:val="24"/>
-          <w:szCs w:val="24"/>
-        </w:rPr>
-        <w:t xml:space="preserve"> Sun light source (tran</w:t>
-      </w:r>
-      <w:bookmarkStart w:id="0" w:name="_GoBack"/>
-      <w:bookmarkEnd w:id="0"/>
-      <w:r>
-        <w:rPr>
-          <w:b/>
-          <w:color w:val="E36C0A" w:themeColor="accent6" w:themeShade="BF"/>
-          <w:sz w:val="24"/>
-          <w:szCs w:val="24"/>
-        </w:rPr>
-        <w:t>slates into scene).</w:t>
+        <w:t xml:space="preserve"> Sun light source (translates into scene).</w:t>
       </w:r>
     </w:p>
     <w:p>

</xml_diff>

<commit_message>
done exchanging between sun and moon
</commit_message>
<xml_diff>
--- a/Project Proposal modified latest.docx
+++ b/Project Proposal modified latest.docx
@@ -648,11 +648,73 @@
           <w:sz w:val="24"/>
           <w:szCs w:val="24"/>
         </w:rPr>
-        <w:t>Fence – Obstacle (zombies can jump over that fe</w:t>
+        <w:t>Fence – Obstacle (zombies can jump over that fence)</w:t>
+      </w:r>
+    </w:p>
+    <w:p>
+      <w:pPr>
+        <w:pStyle w:val="ListParagraph"/>
+        <w:numPr>
+          <w:ilvl w:val="0"/>
+          <w:numId w:val="7"/>
+        </w:numPr>
+        <w:spacing w:line="360" w:lineRule="auto"/>
+        <w:rPr>
+          <w:b/>
+          <w:bCs/>
+          <w:color w:val="00B050"/>
+          <w:sz w:val="24"/>
+          <w:szCs w:val="24"/>
+        </w:rPr>
+      </w:pPr>
+      <w:r>
+        <w:rPr>
+          <w:b/>
+          <w:bCs/>
+          <w:color w:val="00B050"/>
+          <w:sz w:val="24"/>
+          <w:szCs w:val="24"/>
+        </w:rPr>
+        <w:t>Exit – Obstacle (purchase exit to win the game)</w:t>
+      </w:r>
+    </w:p>
+    <w:p>
+      <w:pPr>
+        <w:pStyle w:val="ListParagraph"/>
+        <w:numPr>
+          <w:ilvl w:val="0"/>
+          <w:numId w:val="7"/>
+        </w:numPr>
+        <w:spacing w:line="360" w:lineRule="auto"/>
+        <w:rPr>
+          <w:b/>
+          <w:bCs/>
+          <w:color w:val="00B050"/>
+          <w:sz w:val="24"/>
+          <w:szCs w:val="24"/>
+        </w:rPr>
+      </w:pPr>
+      <w:r>
+        <w:rPr>
+          <w:b/>
+          <w:bCs/>
+          <w:color w:val="00B050"/>
+          <w:sz w:val="24"/>
+          <w:szCs w:val="24"/>
+        </w:rPr>
+        <w:t xml:space="preserve">Fuel pump – Obstacle </w:t>
       </w:r>
       <w:bookmarkStart w:id="0" w:name="_GoBack"/>
       <w:bookmarkEnd w:id="0"/>
-      <w:r>
+    </w:p>
+    <w:p>
+      <w:pPr>
+        <w:pStyle w:val="ListParagraph"/>
+        <w:numPr>
+          <w:ilvl w:val="0"/>
+          <w:numId w:val="7"/>
+        </w:numPr>
+        <w:spacing w:line="360" w:lineRule="auto"/>
         <w:rPr>
           <w:b/>
           <w:bCs/>
@@ -660,7 +722,16 @@
           <w:sz w:val="24"/>
           <w:szCs w:val="24"/>
         </w:rPr>
-        <w:t>nce)</w:t>
+      </w:pPr>
+      <w:r>
+        <w:rPr>
+          <w:b/>
+          <w:bCs/>
+          <w:color w:val="00B050"/>
+          <w:sz w:val="24"/>
+          <w:szCs w:val="24"/>
+        </w:rPr>
+        <w:t>Truck – Obstacle</w:t>
       </w:r>
     </w:p>
     <w:p>
@@ -670,6 +741,7 @@
           <w:ilvl w:val="0"/>
           <w:numId w:val="7"/>
         </w:numPr>
+        <w:shd w:val="clear" w:color="auto" w:fill="FFFF00"/>
         <w:spacing w:line="360" w:lineRule="auto"/>
         <w:rPr>
           <w:b/>
@@ -679,6 +751,7 @@
           <w:szCs w:val="24"/>
         </w:rPr>
       </w:pPr>
+      <w:proofErr w:type="spellStart"/>
       <w:r>
         <w:rPr>
           <w:b/>
@@ -687,7 +760,38 @@
           <w:sz w:val="24"/>
           <w:szCs w:val="24"/>
         </w:rPr>
-        <w:t>Exit – Obstacle (purchase exit to win the game)</w:t>
+        <w:t>Juggernog</w:t>
+      </w:r>
+      <w:proofErr w:type="spellEnd"/>
+      <w:r>
+        <w:rPr>
+          <w:b/>
+          <w:bCs/>
+          <w:color w:val="00B050"/>
+          <w:sz w:val="24"/>
+          <w:szCs w:val="24"/>
+        </w:rPr>
+        <w:t xml:space="preserve"> </w:t>
+      </w:r>
+      <w:r>
+        <w:rPr>
+          <w:b/>
+          <w:bCs/>
+          <w:color w:val="00B050"/>
+          <w:sz w:val="24"/>
+          <w:szCs w:val="24"/>
+        </w:rPr>
+        <w:t>Perk machine (increases maximum health)</w:t>
+      </w:r>
+      <w:r>
+        <w:rPr>
+          <w:b/>
+          <w:bCs/>
+          <w:color w:val="00B050"/>
+          <w:sz w:val="24"/>
+          <w:szCs w:val="24"/>
+        </w:rPr>
+        <w:t xml:space="preserve"> – Collectible </w:t>
       </w:r>
     </w:p>
     <w:p>
@@ -714,7 +818,7 @@
           <w:sz w:val="24"/>
           <w:szCs w:val="24"/>
         </w:rPr>
-        <w:t xml:space="preserve">Fuel pump – Obstacle </w:t>
+        <w:t xml:space="preserve">Double points – Collectible </w:t>
       </w:r>
     </w:p>
     <w:p>
@@ -741,7 +845,17 @@
           <w:sz w:val="24"/>
           <w:szCs w:val="24"/>
         </w:rPr>
-        <w:t>Truck – Obstacle</w:t>
+        <w:t>Gun</w:t>
+      </w:r>
+      <w:r>
+        <w:rPr>
+          <w:b/>
+          <w:bCs/>
+          <w:color w:val="00B050"/>
+          <w:sz w:val="24"/>
+          <w:szCs w:val="24"/>
+        </w:rPr>
+        <w:t xml:space="preserve"> model – Collectible</w:t>
       </w:r>
     </w:p>
     <w:p>
@@ -751,8 +865,14 @@
           <w:ilvl w:val="0"/>
           <w:numId w:val="7"/>
         </w:numPr>
-        <w:shd w:val="clear" w:color="auto" w:fill="FFFF00"/>
-        <w:spacing w:line="360" w:lineRule="auto"/>
+        <w:spacing w:line="360" w:lineRule="auto"/>
+        <w:rPr>
+          <w:color w:val="00B050"/>
+          <w:sz w:val="24"/>
+          <w:szCs w:val="24"/>
+        </w:rPr>
+      </w:pPr>
+      <w:r>
         <w:rPr>
           <w:b/>
           <w:bCs/>
@@ -760,9 +880,25 @@
           <w:sz w:val="24"/>
           <w:szCs w:val="24"/>
         </w:rPr>
-      </w:pPr>
-      <w:proofErr w:type="spellStart"/>
-      <w:r>
+        <w:t>Car – Collectible (obtain key to open gate)</w:t>
+      </w:r>
+      <w:r>
+        <w:rPr>
+          <w:color w:val="00B050"/>
+          <w:sz w:val="24"/>
+          <w:szCs w:val="24"/>
+        </w:rPr>
+        <w:t xml:space="preserve"> </w:t>
+      </w:r>
+    </w:p>
+    <w:p>
+      <w:pPr>
+        <w:pStyle w:val="ListParagraph"/>
+        <w:numPr>
+          <w:ilvl w:val="0"/>
+          <w:numId w:val="7"/>
+        </w:numPr>
+        <w:spacing w:line="360" w:lineRule="auto"/>
         <w:rPr>
           <w:b/>
           <w:bCs/>
@@ -770,9 +906,7 @@
           <w:sz w:val="24"/>
           <w:szCs w:val="24"/>
         </w:rPr>
-        <w:t>Juggernog</w:t>
-      </w:r>
-      <w:proofErr w:type="spellEnd"/>
+      </w:pPr>
       <w:r>
         <w:rPr>
           <w:b/>
@@ -781,7 +915,7 @@
           <w:sz w:val="24"/>
           <w:szCs w:val="24"/>
         </w:rPr>
-        <w:t xml:space="preserve"> </w:t>
+        <w:t>S</w:t>
       </w:r>
       <w:r>
         <w:rPr>
@@ -791,7 +925,7 @@
           <w:sz w:val="24"/>
           <w:szCs w:val="24"/>
         </w:rPr>
-        <w:t>Perk machine (increases maximum health)</w:t>
+        <w:t>un</w:t>
       </w:r>
       <w:r>
         <w:rPr>
@@ -801,7 +935,7 @@
           <w:sz w:val="24"/>
           <w:szCs w:val="24"/>
         </w:rPr>
-        <w:t xml:space="preserve"> – Collectible </w:t>
+        <w:t xml:space="preserve"> – Light source (Transitions from moon to sun after a certain time)</w:t>
       </w:r>
     </w:p>
     <w:p>
@@ -828,87 +962,9 @@
           <w:sz w:val="24"/>
           <w:szCs w:val="24"/>
         </w:rPr>
-        <w:t xml:space="preserve">Double points – Collectible </w:t>
-      </w:r>
-    </w:p>
-    <w:p>
-      <w:pPr>
-        <w:pStyle w:val="ListParagraph"/>
-        <w:numPr>
-          <w:ilvl w:val="0"/>
-          <w:numId w:val="7"/>
-        </w:numPr>
-        <w:spacing w:line="360" w:lineRule="auto"/>
-        <w:rPr>
-          <w:b/>
-          <w:bCs/>
-          <w:color w:val="00B050"/>
-          <w:sz w:val="24"/>
-          <w:szCs w:val="24"/>
-        </w:rPr>
-      </w:pPr>
-      <w:r>
-        <w:rPr>
-          <w:b/>
-          <w:bCs/>
-          <w:color w:val="00B050"/>
-          <w:sz w:val="24"/>
-          <w:szCs w:val="24"/>
-        </w:rPr>
-        <w:t>Gun</w:t>
-      </w:r>
-      <w:r>
-        <w:rPr>
-          <w:b/>
-          <w:bCs/>
-          <w:color w:val="00B050"/>
-          <w:sz w:val="24"/>
-          <w:szCs w:val="24"/>
-        </w:rPr>
-        <w:t xml:space="preserve"> model – Collectible</w:t>
-      </w:r>
-    </w:p>
-    <w:p>
-      <w:pPr>
-        <w:pStyle w:val="ListParagraph"/>
-        <w:numPr>
-          <w:ilvl w:val="0"/>
-          <w:numId w:val="7"/>
-        </w:numPr>
-        <w:spacing w:line="360" w:lineRule="auto"/>
-        <w:rPr>
-          <w:color w:val="00B050"/>
-          <w:sz w:val="24"/>
-          <w:szCs w:val="24"/>
-        </w:rPr>
-      </w:pPr>
-      <w:r>
-        <w:rPr>
-          <w:b/>
-          <w:bCs/>
-          <w:color w:val="00B050"/>
-          <w:sz w:val="24"/>
-          <w:szCs w:val="24"/>
-        </w:rPr>
-        <w:t>Car – Collectible (obtain key to open gate)</w:t>
-      </w:r>
-      <w:r>
-        <w:rPr>
-          <w:color w:val="00B050"/>
-          <w:sz w:val="24"/>
-          <w:szCs w:val="24"/>
-        </w:rPr>
-        <w:t xml:space="preserve"> </w:t>
-      </w:r>
-    </w:p>
-    <w:p>
-      <w:pPr>
-        <w:pStyle w:val="ListParagraph"/>
-        <w:numPr>
-          <w:ilvl w:val="0"/>
-          <w:numId w:val="7"/>
-        </w:numPr>
-        <w:spacing w:line="360" w:lineRule="auto"/>
+        <w:t xml:space="preserve"> Moon</w:t>
+      </w:r>
+      <w:r>
         <w:rPr>
           <w:b/>
           <w:bCs/>
@@ -916,6 +972,22 @@
           <w:sz w:val="24"/>
           <w:szCs w:val="24"/>
         </w:rPr>
+        <w:t xml:space="preserve"> – Light source </w:t>
+      </w:r>
+    </w:p>
+    <w:p>
+      <w:pPr>
+        <w:pStyle w:val="ListParagraph"/>
+        <w:numPr>
+          <w:ilvl w:val="0"/>
+          <w:numId w:val="7"/>
+        </w:numPr>
+        <w:spacing w:line="360" w:lineRule="auto"/>
+        <w:rPr>
+          <w:color w:val="00B050"/>
+          <w:sz w:val="24"/>
+          <w:szCs w:val="24"/>
+        </w:rPr>
       </w:pPr>
       <w:r>
         <w:rPr>
@@ -925,117 +997,35 @@
           <w:sz w:val="24"/>
           <w:szCs w:val="24"/>
         </w:rPr>
-        <w:t>S</w:t>
+        <w:t xml:space="preserve"> </w:t>
       </w:r>
       <w:r>
         <w:rPr>
           <w:b/>
           <w:bCs/>
-          <w:color w:val="E36C0A" w:themeColor="accent6" w:themeShade="BF"/>
-          <w:sz w:val="24"/>
-          <w:szCs w:val="24"/>
-        </w:rPr>
-        <w:t>un</w:t>
+          <w:color w:val="00B050"/>
+          <w:sz w:val="24"/>
+          <w:szCs w:val="24"/>
+          <w:shd w:val="clear" w:color="auto" w:fill="FFFF00"/>
+        </w:rPr>
+        <w:t xml:space="preserve">Beasts </w:t>
       </w:r>
       <w:r>
         <w:rPr>
           <w:b/>
           <w:bCs/>
-          <w:color w:val="E36C0A" w:themeColor="accent6" w:themeShade="BF"/>
-          <w:sz w:val="24"/>
-          <w:szCs w:val="24"/>
-        </w:rPr>
-        <w:t xml:space="preserve"> – Light source (Transitions from moon to sun after a certain time)</w:t>
-      </w:r>
-    </w:p>
-    <w:p>
-      <w:pPr>
-        <w:pStyle w:val="ListParagraph"/>
-        <w:numPr>
-          <w:ilvl w:val="0"/>
-          <w:numId w:val="7"/>
-        </w:numPr>
-        <w:spacing w:line="360" w:lineRule="auto"/>
+          <w:color w:val="00B050"/>
+          <w:sz w:val="24"/>
+          <w:szCs w:val="24"/>
+          <w:shd w:val="clear" w:color="auto" w:fill="FFFF00"/>
+        </w:rPr>
+        <w:t>– Target</w:t>
+      </w:r>
+      <w:r>
         <w:rPr>
           <w:b/>
           <w:bCs/>
-          <w:color w:val="E36C0A" w:themeColor="accent6" w:themeShade="BF"/>
-          <w:sz w:val="24"/>
-          <w:szCs w:val="24"/>
-        </w:rPr>
-      </w:pPr>
-      <w:r>
-        <w:rPr>
-          <w:b/>
-          <w:bCs/>
-          <w:color w:val="E36C0A" w:themeColor="accent6" w:themeShade="BF"/>
-          <w:sz w:val="24"/>
-          <w:szCs w:val="24"/>
-        </w:rPr>
-        <w:t xml:space="preserve"> Moon</w:t>
-      </w:r>
-      <w:r>
-        <w:rPr>
-          <w:b/>
-          <w:bCs/>
-          <w:color w:val="E36C0A" w:themeColor="accent6" w:themeShade="BF"/>
-          <w:sz w:val="24"/>
-          <w:szCs w:val="24"/>
-        </w:rPr>
-        <w:t xml:space="preserve"> – Light source </w:t>
-      </w:r>
-    </w:p>
-    <w:p>
-      <w:pPr>
-        <w:pStyle w:val="ListParagraph"/>
-        <w:numPr>
-          <w:ilvl w:val="0"/>
-          <w:numId w:val="7"/>
-        </w:numPr>
-        <w:spacing w:line="360" w:lineRule="auto"/>
-        <w:rPr>
-          <w:color w:val="E36C0A" w:themeColor="accent6" w:themeShade="BF"/>
-          <w:sz w:val="24"/>
-          <w:szCs w:val="24"/>
-        </w:rPr>
-      </w:pPr>
-      <w:r>
-        <w:rPr>
-          <w:b/>
-          <w:bCs/>
-          <w:color w:val="E36C0A" w:themeColor="accent6" w:themeShade="BF"/>
-          <w:sz w:val="24"/>
-          <w:szCs w:val="24"/>
-        </w:rPr>
-        <w:t xml:space="preserve"> </w:t>
-      </w:r>
-      <w:r>
-        <w:rPr>
-          <w:b/>
-          <w:bCs/>
-          <w:color w:val="E36C0A" w:themeColor="accent6" w:themeShade="BF"/>
-          <w:sz w:val="24"/>
-          <w:szCs w:val="24"/>
-          <w:shd w:val="clear" w:color="auto" w:fill="FFFF00"/>
-        </w:rPr>
-        <w:t xml:space="preserve">Beasts </w:t>
-      </w:r>
-      <w:r>
-        <w:rPr>
-          <w:b/>
-          <w:bCs/>
-          <w:color w:val="E36C0A" w:themeColor="accent6" w:themeShade="BF"/>
-          <w:sz w:val="24"/>
-          <w:szCs w:val="24"/>
-          <w:shd w:val="clear" w:color="auto" w:fill="FFFF00"/>
-        </w:rPr>
-        <w:t>– Target</w:t>
-      </w:r>
-      <w:r>
-        <w:rPr>
-          <w:b/>
-          <w:bCs/>
-          <w:color w:val="E36C0A" w:themeColor="accent6" w:themeShade="BF"/>
+          <w:color w:val="00B050"/>
           <w:sz w:val="24"/>
           <w:szCs w:val="24"/>
         </w:rPr>
@@ -2098,15 +2088,15 @@
         <w:spacing w:line="360" w:lineRule="auto"/>
         <w:rPr>
           <w:b/>
-          <w:color w:val="E36C0A" w:themeColor="accent6" w:themeShade="BF"/>
-          <w:sz w:val="24"/>
-          <w:szCs w:val="24"/>
-        </w:rPr>
-      </w:pPr>
-      <w:r>
-        <w:rPr>
-          <w:b/>
-          <w:color w:val="E36C0A" w:themeColor="accent6" w:themeShade="BF"/>
+          <w:color w:val="00B050"/>
+          <w:sz w:val="24"/>
+          <w:szCs w:val="24"/>
+        </w:rPr>
+      </w:pPr>
+      <w:r>
+        <w:rPr>
+          <w:b/>
+          <w:color w:val="00B050"/>
           <w:sz w:val="24"/>
           <w:szCs w:val="24"/>
         </w:rPr>
@@ -2159,15 +2149,15 @@
         <w:spacing w:line="360" w:lineRule="auto"/>
         <w:rPr>
           <w:b/>
-          <w:color w:val="E36C0A" w:themeColor="accent6" w:themeShade="BF"/>
-          <w:sz w:val="24"/>
-          <w:szCs w:val="24"/>
-        </w:rPr>
-      </w:pPr>
-      <w:r>
-        <w:rPr>
-          <w:b/>
-          <w:color w:val="E36C0A" w:themeColor="accent6" w:themeShade="BF"/>
+          <w:color w:val="00B050"/>
+          <w:sz w:val="24"/>
+          <w:szCs w:val="24"/>
+        </w:rPr>
+      </w:pPr>
+      <w:r>
+        <w:rPr>
+          <w:b/>
+          <w:color w:val="00B050"/>
           <w:sz w:val="24"/>
           <w:szCs w:val="24"/>
         </w:rPr>

</xml_diff>